<commit_message>
writeup and small changes
</commit_message>
<xml_diff>
--- a/Facebook Field Study with Local Politicians/Project write-ups/Write-up (English).docx
+++ b/Facebook Field Study with Local Politicians/Project write-ups/Write-up (English).docx
@@ -5,6 +5,7 @@
     <w:p>
       <w:pPr>
         <w:pStyle w:val="Titel"/>
+        <w:spacing w:line="276" w:lineRule="auto"/>
         <w:rPr>
           <w:lang w:val="en-GB"/>
         </w:rPr>
@@ -18,13 +19,6 @@
     </w:p>
     <w:p>
       <w:pPr>
-        <w:rPr>
-          <w:lang w:val="en-GB"/>
-        </w:rPr>
-      </w:pPr>
-    </w:p>
-    <w:p>
-      <w:pPr>
         <w:pStyle w:val="Overskrift1"/>
         <w:spacing w:line="360" w:lineRule="auto"/>
         <w:rPr>
@@ -40,75 +34,99 @@
     </w:p>
     <w:p>
       <w:pPr>
-        <w:rPr>
-          <w:lang w:val="en-US"/>
-        </w:rPr>
-      </w:pPr>
-      <w:r>
-        <w:rPr>
-          <w:lang w:val="en-US"/>
-        </w:rPr>
-        <w:t xml:space="preserve">Online political hostility, such as hate speech on the internet, </w:t>
-      </w:r>
-      <w:r>
-        <w:rPr>
-          <w:lang w:val="en-US"/>
-        </w:rPr>
-        <w:t xml:space="preserve">is a widespread phenomenon that </w:t>
-      </w:r>
-      <w:r>
-        <w:rPr>
-          <w:lang w:val="en-US"/>
-        </w:rPr>
-        <w:t>poses a threat to democracy by undermining political engagement.</w:t>
-      </w:r>
-      <w:r>
-        <w:rPr>
-          <w:lang w:val="en-US"/>
+        <w:spacing w:line="360" w:lineRule="auto"/>
+        <w:rPr>
+          <w:lang w:val="en-GB"/>
+        </w:rPr>
+      </w:pPr>
+      <w:r>
+        <w:rPr>
+          <w:lang w:val="en-GB"/>
+        </w:rPr>
+        <w:t>Online political hostility, such as hate speech on the internet, is a widespread phenomenon that poses a threat to democracy by undermining political engagement. This unfortunate tendency possibly entails users to withdraw from the pol</w:t>
+      </w:r>
+      <w:r>
+        <w:rPr>
+          <w:lang w:val="en-GB"/>
+        </w:rPr>
+        <w:t>it</w:t>
+      </w:r>
+      <w:r>
+        <w:rPr>
+          <w:lang w:val="en-GB"/>
+        </w:rPr>
+        <w:t xml:space="preserve">ical debate. While political science research has extensively studied aggressors and the development of politically hostile </w:t>
+      </w:r>
+      <w:r>
+        <w:rPr>
+          <w:lang w:val="en-GB"/>
+        </w:rPr>
+        <w:t>behaviour</w:t>
+      </w:r>
+      <w:r>
+        <w:rPr>
+          <w:lang w:val="en-GB"/>
+        </w:rPr>
+        <w:t xml:space="preserve">, there has been relatively little focus on bystanders and their potential pro-social reactions, and whether it is possible to encourage pro-social </w:t>
+      </w:r>
+      <w:r>
+        <w:rPr>
+          <w:lang w:val="en-GB"/>
+        </w:rPr>
+        <w:t xml:space="preserve">online </w:t>
+      </w:r>
+      <w:r>
+        <w:rPr>
+          <w:lang w:val="en-GB"/>
+        </w:rPr>
+        <w:t>behaviour</w:t>
+      </w:r>
+      <w:r>
+        <w:rPr>
+          <w:lang w:val="en-GB"/>
+        </w:rPr>
+        <w:t>.</w:t>
+      </w:r>
+      <w:r>
+        <w:rPr>
+          <w:lang w:val="en-GB"/>
         </w:rPr>
         <w:t xml:space="preserve"> </w:t>
       </w:r>
       <w:r>
         <w:rPr>
-          <w:lang w:val="en-US"/>
-        </w:rPr>
-        <w:t>This unfortunate tendency possibly entails users to withdraw from the pol</w:t>
-      </w:r>
-      <w:r>
-        <w:rPr>
-          <w:lang w:val="en-US"/>
-        </w:rPr>
-        <w:t>it</w:t>
-      </w:r>
-      <w:r>
-        <w:rPr>
-          <w:lang w:val="en-US"/>
-        </w:rPr>
-        <w:t xml:space="preserve">ical debate. </w:t>
-      </w:r>
-      <w:r>
-        <w:rPr>
-          <w:lang w:val="en-US"/>
-        </w:rPr>
-        <w:t>While political science research has extensively studied aggressors and the development of politically hostile behavior, there has been relatively little focus on bystanders and their potential pro-social reactions</w:t>
-      </w:r>
-      <w:r>
-        <w:rPr>
-          <w:lang w:val="en-US"/>
-        </w:rPr>
-        <w:t xml:space="preserve">, and whether it is possible to encourage pro-social </w:t>
-      </w:r>
-      <w:r>
-        <w:rPr>
-          <w:lang w:val="en-US"/>
-        </w:rPr>
-        <w:t xml:space="preserve">online </w:t>
-      </w:r>
-      <w:r>
-        <w:rPr>
-          <w:lang w:val="en-US"/>
-        </w:rPr>
-        <w:t>behavior.</w:t>
+          <w:color w:val="000000"/>
+          <w:lang w:val="en-GB"/>
+        </w:rPr>
+        <w:t xml:space="preserve">Pro-social bystander </w:t>
+      </w:r>
+      <w:r>
+        <w:rPr>
+          <w:color w:val="000000"/>
+          <w:lang w:val="en-GB"/>
+        </w:rPr>
+        <w:t>behaviour</w:t>
+      </w:r>
+      <w:r>
+        <w:rPr>
+          <w:color w:val="000000"/>
+          <w:lang w:val="en-GB"/>
+        </w:rPr>
+        <w:t xml:space="preserve"> refers to </w:t>
+      </w:r>
+      <w:r>
+        <w:rPr>
+          <w:color w:val="000000"/>
+          <w:lang w:val="en-GB"/>
+        </w:rPr>
+        <w:t>behaviour</w:t>
+      </w:r>
+      <w:r>
+        <w:rPr>
+          <w:color w:val="000000"/>
+          <w:lang w:val="en-GB"/>
+        </w:rPr>
+        <w:t xml:space="preserve"> where users respond to hateful content by speaking up and steering the communication in a more positive and constructive direction, in contrast to simply ignoring the content or responding with more hate.</w:t>
       </w:r>
     </w:p>
     <w:p>
@@ -134,6 +152,7 @@
     </w:p>
     <w:p>
       <w:pPr>
+        <w:spacing w:line="360" w:lineRule="auto"/>
         <w:rPr>
           <w:lang w:val="en-GB"/>
         </w:rPr>
@@ -148,7 +167,7 @@
         <w:rPr>
           <w:color w:val="000000"/>
           <w:shd w:val="clear" w:color="auto" w:fill="FFFFFF"/>
-          <w:lang w:val="en-US"/>
+          <w:lang w:val="en-GB"/>
         </w:rPr>
         <w:t>Standing by: Pro-social Bystander Reactions to Online Political Hostility (STANDBY)</w:t>
       </w:r>
@@ -168,7 +187,7 @@
         <w:rPr>
           <w:color w:val="0A0A0A"/>
           <w:shd w:val="clear" w:color="auto" w:fill="FEFEFE"/>
-          <w:lang w:val="en-US"/>
+          <w:lang w:val="en-GB"/>
         </w:rPr>
         <w:t>explain pro-social bystander reactions and their consequences</w:t>
       </w:r>
@@ -176,9 +195,9 @@
         <w:rPr>
           <w:color w:val="0A0A0A"/>
           <w:shd w:val="clear" w:color="auto" w:fill="FEFEFE"/>
-          <w:lang w:val="en-US"/>
-        </w:rPr>
-        <w:t>,</w:t>
+          <w:lang w:val="en-GB"/>
+        </w:rPr>
+        <w:t>. The project is</w:t>
       </w:r>
       <w:r>
         <w:rPr>
@@ -201,6 +220,7 @@
     </w:p>
     <w:p>
       <w:pPr>
+        <w:spacing w:line="360" w:lineRule="auto"/>
         <w:rPr>
           <w:lang w:val="en-GB"/>
         </w:rPr>
@@ -263,13 +283,7 @@
         <w:rPr>
           <w:lang w:val="en-GB"/>
         </w:rPr>
-        <w:t xml:space="preserve"> </w:t>
-      </w:r>
-      <w:r>
-        <w:rPr>
-          <w:lang w:val="en-US"/>
-        </w:rPr>
-        <w:t>users</w:t>
+        <w:t xml:space="preserve"> users</w:t>
       </w:r>
       <w:r>
         <w:rPr>
@@ -305,45 +319,57 @@
         <w:rPr>
           <w:lang w:val="en-GB"/>
         </w:rPr>
-        <w:t xml:space="preserve">local </w:t>
-      </w:r>
-      <w:r>
-        <w:rPr>
-          <w:lang w:val="en-US"/>
-        </w:rPr>
-        <w:t>politicians</w:t>
-      </w:r>
-      <w:r>
-        <w:rPr>
-          <w:lang w:val="en-US"/>
+        <w:t>local politicians</w:t>
+      </w:r>
+      <w:r>
+        <w:rPr>
+          <w:lang w:val="en-GB"/>
         </w:rPr>
         <w:t xml:space="preserve"> from </w:t>
       </w:r>
       <w:proofErr w:type="spellStart"/>
       <w:r>
         <w:rPr>
-          <w:lang w:val="en-US"/>
+          <w:lang w:val="en-GB"/>
         </w:rPr>
         <w:t>Århus</w:t>
       </w:r>
       <w:proofErr w:type="spellEnd"/>
       <w:r>
         <w:rPr>
-          <w:lang w:val="en-US"/>
-        </w:rPr>
-        <w:t xml:space="preserve"> and Copenhagen</w:t>
-      </w:r>
-      <w:r>
-        <w:rPr>
-          <w:lang w:val="en-GB"/>
-        </w:rPr>
-        <w:t>, when</w:t>
-      </w:r>
-      <w:r>
-        <w:rPr>
-          <w:lang w:val="en-GB"/>
-        </w:rPr>
-        <w:t xml:space="preserve"> an intervention comment encoring users to: ‘Sig Fra, </w:t>
+          <w:lang w:val="en-GB"/>
+        </w:rPr>
+        <w:t xml:space="preserve"> and Copenhagen, when</w:t>
+      </w:r>
+      <w:r>
+        <w:rPr>
+          <w:lang w:val="en-GB"/>
+        </w:rPr>
+        <w:t xml:space="preserve"> an intervention comment enco</w:t>
+      </w:r>
+      <w:r>
+        <w:rPr>
+          <w:lang w:val="en-GB"/>
+        </w:rPr>
+        <w:t>u</w:t>
+      </w:r>
+      <w:r>
+        <w:rPr>
+          <w:lang w:val="en-GB"/>
+        </w:rPr>
+        <w:t>r</w:t>
+      </w:r>
+      <w:r>
+        <w:rPr>
+          <w:lang w:val="en-GB"/>
+        </w:rPr>
+        <w:t>ag</w:t>
+      </w:r>
+      <w:r>
+        <w:rPr>
+          <w:lang w:val="en-GB"/>
+        </w:rPr>
+        <w:t xml:space="preserve">ing users to: ‘Sig Fra, </w:t>
       </w:r>
       <w:proofErr w:type="spellStart"/>
       <w:r>
@@ -382,6 +408,7 @@
     </w:p>
     <w:p>
       <w:pPr>
+        <w:spacing w:line="360" w:lineRule="auto"/>
         <w:rPr>
           <w:lang w:val="en-GB"/>
         </w:rPr>
@@ -406,27 +433,16 @@
           <w:ilvl w:val="0"/>
           <w:numId w:val="4"/>
         </w:numPr>
-        <w:rPr>
-          <w:lang w:val="en-US"/>
-        </w:rPr>
-      </w:pPr>
-      <w:r>
-        <w:rPr>
-          <w:lang w:val="en-GB"/>
-        </w:rPr>
-        <w:t xml:space="preserve">Is there a difference in the </w:t>
-      </w:r>
-      <w:r>
-        <w:rPr>
-          <w:lang w:val="en-GB"/>
-        </w:rPr>
-        <w:t xml:space="preserve">Facebook </w:t>
-      </w:r>
-      <w:r>
-        <w:rPr>
-          <w:lang w:val="en-GB"/>
-        </w:rPr>
-        <w:t>comments when the intervention is applied compared to when it is not?</w:t>
+        <w:spacing w:line="360" w:lineRule="auto"/>
+        <w:rPr>
+          <w:lang w:val="en-GB"/>
+        </w:rPr>
+      </w:pPr>
+      <w:r>
+        <w:rPr>
+          <w:lang w:val="en-GB"/>
+        </w:rPr>
+        <w:t>Is there a difference in the Facebook comments when the intervention is applied compared to when it is not?</w:t>
       </w:r>
     </w:p>
     <w:p>
@@ -436,14 +452,16 @@
           <w:ilvl w:val="0"/>
           <w:numId w:val="4"/>
         </w:numPr>
-        <w:rPr>
-          <w:lang w:val="en-US"/>
-        </w:rPr>
-      </w:pPr>
-      <w:r>
-        <w:rPr>
-          <w:lang w:val="en-GB"/>
-        </w:rPr>
+        <w:spacing w:line="360" w:lineRule="auto"/>
+        <w:rPr>
+          <w:lang w:val="en-GB"/>
+        </w:rPr>
+      </w:pPr>
+      <w:r>
+        <w:rPr>
+          <w:lang w:val="en-GB"/>
+        </w:rPr>
+        <w:lastRenderedPageBreak/>
         <w:t>How do people respond to negative comments</w:t>
       </w:r>
       <w:r>
@@ -466,6 +484,12 @@
         <w:t>subcomments</w:t>
       </w:r>
       <w:proofErr w:type="spellEnd"/>
+      <w:r>
+        <w:rPr>
+          <w:lang w:val="en-GB"/>
+        </w:rPr>
+        <w:t xml:space="preserve"> (Comment to a comment)</w:t>
+      </w:r>
       <w:r>
         <w:rPr>
           <w:lang w:val="en-GB"/>
@@ -480,8 +504,9 @@
           <w:ilvl w:val="0"/>
           <w:numId w:val="4"/>
         </w:numPr>
-        <w:rPr>
-          <w:lang w:val="en-US"/>
+        <w:spacing w:line="360" w:lineRule="auto"/>
+        <w:rPr>
+          <w:lang w:val="en-GB"/>
         </w:rPr>
       </w:pPr>
       <w:r>
@@ -512,8 +537,9 @@
           <w:ilvl w:val="0"/>
           <w:numId w:val="4"/>
         </w:numPr>
-        <w:rPr>
-          <w:lang w:val="en-US"/>
+        <w:spacing w:line="360" w:lineRule="auto"/>
+        <w:rPr>
+          <w:lang w:val="en-GB"/>
         </w:rPr>
       </w:pPr>
       <w:r>
@@ -538,6 +564,7 @@
     <w:p>
       <w:pPr>
         <w:pStyle w:val="Overskrift1"/>
+        <w:spacing w:line="360" w:lineRule="auto"/>
         <w:rPr>
           <w:lang w:val="en-GB"/>
         </w:rPr>
@@ -551,6 +578,7 @@
     </w:p>
     <w:p>
       <w:pPr>
+        <w:spacing w:line="360" w:lineRule="auto"/>
         <w:rPr>
           <w:lang w:val="en-GB"/>
         </w:rPr>
@@ -579,7 +607,19 @@
         <w:rPr>
           <w:lang w:val="en-GB"/>
         </w:rPr>
-        <w:t>of which 5 were from Copenhagen, took part in the intervention part of the study. Politicians were instructed to comment a designed, pre-written text to their post</w:t>
+        <w:t xml:space="preserve">of which 5 were from Copenhagen, took part in the intervention part of the study. Politicians were instructed to comment a </w:t>
+      </w:r>
+      <w:r>
+        <w:rPr>
+          <w:lang w:val="en-GB"/>
+        </w:rPr>
+        <w:t>planned</w:t>
+      </w:r>
+      <w:r>
+        <w:rPr>
+          <w:lang w:val="en-GB"/>
+        </w:rPr>
+        <w:t>, pre-written text to their post</w:t>
       </w:r>
       <w:r>
         <w:rPr>
@@ -603,7 +643,19 @@
         <w:rPr>
           <w:lang w:val="en-GB"/>
         </w:rPr>
-        <w:t xml:space="preserve"> video. In short terms</w:t>
+        <w:t xml:space="preserve"> video</w:t>
+      </w:r>
+      <w:r>
+        <w:rPr>
+          <w:lang w:val="en-GB"/>
+        </w:rPr>
+        <w:t xml:space="preserve"> emphasising the message</w:t>
+      </w:r>
+      <w:r>
+        <w:rPr>
+          <w:lang w:val="en-GB"/>
+        </w:rPr>
+        <w:t>. In short terms</w:t>
       </w:r>
       <w:r>
         <w:rPr>
@@ -633,14 +685,352 @@
         <w:rPr>
           <w:lang w:val="en-GB"/>
         </w:rPr>
+        <w:t>comment or user, and showing your support to the receiver of the hateful comment.</w:t>
+      </w:r>
+      <w:r>
+        <w:rPr>
+          <w:lang w:val="en-GB"/>
+        </w:rPr>
+        <w:t xml:space="preserve"> </w:t>
+      </w:r>
+    </w:p>
+    <w:p>
+      <w:pPr>
+        <w:keepNext/>
+        <w:spacing w:line="360" w:lineRule="auto"/>
+        <w:rPr>
+          <w:lang w:val="en-GB"/>
+        </w:rPr>
+      </w:pPr>
+      <w:r>
+        <w:rPr>
+          <w:noProof/>
+          <w:lang w:val="en-GB"/>
+        </w:rPr>
+        <w:drawing>
+          <wp:inline distT="0" distB="0" distL="0" distR="0" wp14:anchorId="34E85451" wp14:editId="76418D22">
+            <wp:extent cx="1712621" cy="2020177"/>
+            <wp:effectExtent l="0" t="0" r="1905" b="0"/>
+            <wp:docPr id="608462976" name="Billede 2" descr="Et billede, der indeholder tekst, skærmbillede, pattedyr&#10;&#10;Automatisk genereret beskrivelse"/>
+            <wp:cNvGraphicFramePr>
+              <a:graphicFrameLocks xmlns:a="http://schemas.openxmlformats.org/drawingml/2006/main" noChangeAspect="1"/>
+            </wp:cNvGraphicFramePr>
+            <a:graphic xmlns:a="http://schemas.openxmlformats.org/drawingml/2006/main">
+              <a:graphicData uri="http://schemas.openxmlformats.org/drawingml/2006/picture">
+                <pic:pic xmlns:pic="http://schemas.openxmlformats.org/drawingml/2006/picture">
+                  <pic:nvPicPr>
+                    <pic:cNvPr id="608462976" name="Billede 2" descr="Et billede, der indeholder tekst, skærmbillede, pattedyr&#10;&#10;Automatisk genereret beskrivelse"/>
+                    <pic:cNvPicPr/>
+                  </pic:nvPicPr>
+                  <pic:blipFill rotWithShape="1">
+                    <a:blip r:embed="rId7" cstate="print">
+                      <a:extLst>
+                        <a:ext uri="{28A0092B-C50C-407E-A947-70E740481C1C}">
+                          <a14:useLocalDpi xmlns:a14="http://schemas.microsoft.com/office/drawing/2010/main" val="0"/>
+                        </a:ext>
+                      </a:extLst>
+                    </a:blip>
+                    <a:srcRect t="1641"/>
+                    <a:stretch/>
+                  </pic:blipFill>
+                  <pic:spPr bwMode="auto">
+                    <a:xfrm>
+                      <a:off x="0" y="0"/>
+                      <a:ext cx="1728405" cy="2038795"/>
+                    </a:xfrm>
+                    <a:prstGeom prst="rect">
+                      <a:avLst/>
+                    </a:prstGeom>
+                    <a:ln>
+                      <a:noFill/>
+                    </a:ln>
+                    <a:extLst>
+                      <a:ext uri="{53640926-AAD7-44D8-BBD7-CCE9431645EC}">
+                        <a14:shadowObscured xmlns:a14="http://schemas.microsoft.com/office/drawing/2010/main"/>
+                      </a:ext>
+                    </a:extLst>
+                  </pic:spPr>
+                </pic:pic>
+              </a:graphicData>
+            </a:graphic>
+          </wp:inline>
+        </w:drawing>
+      </w:r>
+    </w:p>
+    <w:p>
+      <w:pPr>
+        <w:pStyle w:val="Billedtekst"/>
+        <w:spacing w:line="360" w:lineRule="auto"/>
+        <w:rPr>
+          <w:lang w:val="en-GB"/>
+        </w:rPr>
+      </w:pPr>
+      <w:r>
+        <w:rPr>
+          <w:lang w:val="en-GB"/>
+        </w:rPr>
+        <w:t xml:space="preserve">Figure </w:t>
+      </w:r>
+      <w:r>
+        <w:rPr>
+          <w:lang w:val="en-GB"/>
+        </w:rPr>
+        <w:fldChar w:fldCharType="begin"/>
+      </w:r>
+      <w:r>
+        <w:rPr>
+          <w:lang w:val="en-GB"/>
+        </w:rPr>
+        <w:instrText xml:space="preserve"> SEQ Figure \* ARABIC </w:instrText>
+      </w:r>
+      <w:r>
+        <w:rPr>
+          <w:lang w:val="en-GB"/>
+        </w:rPr>
+        <w:fldChar w:fldCharType="separate"/>
+      </w:r>
+      <w:r>
+        <w:rPr>
+          <w:noProof/>
+          <w:lang w:val="en-GB"/>
+        </w:rPr>
+        <w:t>1</w:t>
+      </w:r>
+      <w:r>
+        <w:rPr>
+          <w:lang w:val="en-GB"/>
+        </w:rPr>
+        <w:fldChar w:fldCharType="end"/>
+      </w:r>
+      <w:r>
+        <w:rPr>
+          <w:lang w:val="en-GB"/>
+        </w:rPr>
+        <w:t xml:space="preserve">: Intervention </w:t>
+      </w:r>
+      <w:r>
+        <w:rPr>
+          <w:lang w:val="en-GB"/>
+        </w:rPr>
+        <w:t>text</w:t>
+      </w:r>
+      <w:r>
+        <w:rPr>
+          <w:lang w:val="en-GB"/>
+        </w:rPr>
+        <w:t xml:space="preserve"> </w:t>
+      </w:r>
+      <w:r>
+        <w:rPr>
+          <w:lang w:val="en-GB"/>
+        </w:rPr>
+        <w:t>and</w:t>
+      </w:r>
+      <w:r>
+        <w:rPr>
+          <w:lang w:val="en-GB"/>
+        </w:rPr>
+        <w:t xml:space="preserve"> video</w:t>
+      </w:r>
+    </w:p>
+    <w:p>
+      <w:pPr>
+        <w:spacing w:line="360" w:lineRule="auto"/>
+        <w:rPr>
+          <w:lang w:val="en-GB"/>
+        </w:rPr>
+      </w:pPr>
+      <w:r>
+        <w:rPr>
+          <w:lang w:val="en-GB"/>
+        </w:rPr>
+        <w:t xml:space="preserve">The full text is available in the </w:t>
+      </w:r>
+      <w:r>
+        <w:rPr>
+          <w:lang w:val="en-GB"/>
+        </w:rPr>
+        <w:t>a</w:t>
+      </w:r>
+      <w:r>
+        <w:rPr>
+          <w:lang w:val="en-GB"/>
+        </w:rPr>
+        <w:t>ppendix.</w:t>
+      </w:r>
+      <w:r>
+        <w:rPr>
+          <w:lang w:val="en-GB"/>
+        </w:rPr>
+        <w:t xml:space="preserve"> </w:t>
+      </w:r>
+      <w:r>
+        <w:rPr>
+          <w:lang w:val="en-GB"/>
+        </w:rPr>
+        <w:t xml:space="preserve">The politicians were instructed not to change anything else about the post or the content of the post itself. The treatment weeks were randomly assigned to the </w:t>
+      </w:r>
+      <w:proofErr w:type="gramStart"/>
+      <w:r>
+        <w:rPr>
+          <w:lang w:val="en-GB"/>
+        </w:rPr>
+        <w:t>politicians,</w:t>
+      </w:r>
+      <w:proofErr w:type="gramEnd"/>
+      <w:r>
+        <w:rPr>
+          <w:lang w:val="en-GB"/>
+        </w:rPr>
+        <w:t xml:space="preserve"> hence the intervention was not implemented on all posts</w:t>
+      </w:r>
+      <w:r>
+        <w:rPr>
+          <w:lang w:val="en-GB"/>
+        </w:rPr>
+        <w:t xml:space="preserve"> of a participating politician</w:t>
+      </w:r>
+      <w:r>
+        <w:rPr>
+          <w:lang w:val="en-GB"/>
+        </w:rPr>
+        <w:t xml:space="preserve">. The </w:t>
+      </w:r>
+      <w:r>
+        <w:rPr>
+          <w:lang w:val="en-GB"/>
+        </w:rPr>
+        <w:t xml:space="preserve">intervention schedule </w:t>
+      </w:r>
+      <w:r>
+        <w:rPr>
+          <w:lang w:val="en-GB"/>
+        </w:rPr>
+        <w:t xml:space="preserve">ran </w:t>
+      </w:r>
+      <w:r>
+        <w:rPr>
+          <w:lang w:val="en-GB"/>
+        </w:rPr>
+        <w:t>for 8 weeks in total.</w:t>
+      </w:r>
+    </w:p>
+    <w:p>
+      <w:pPr>
+        <w:spacing w:line="360" w:lineRule="auto"/>
+        <w:rPr>
+          <w:lang w:val="en-GB"/>
+        </w:rPr>
+      </w:pPr>
+      <w:r>
+        <w:rPr>
+          <w:lang w:val="en-GB"/>
+        </w:rPr>
         <w:lastRenderedPageBreak/>
-        <w:t>comment or user, and showing your support to the receiver of the hateful comment.</w:t>
-      </w:r>
-      <w:r>
-        <w:rPr>
-          <w:lang w:val="en-GB"/>
-        </w:rPr>
-        <w:t xml:space="preserve"> The full text is available in the Appendix.</w:t>
+        <w:t>Furthermore, Facebook thread d</w:t>
+      </w:r>
+      <w:r>
+        <w:rPr>
+          <w:lang w:val="en-GB"/>
+        </w:rPr>
+        <w:t xml:space="preserve">ata was collected for 66 additional local politicians </w:t>
+      </w:r>
+      <w:r>
+        <w:rPr>
+          <w:lang w:val="en-GB"/>
+        </w:rPr>
+        <w:t xml:space="preserve">from </w:t>
+      </w:r>
+      <w:proofErr w:type="spellStart"/>
+      <w:r>
+        <w:rPr>
+          <w:lang w:val="en-GB"/>
+        </w:rPr>
+        <w:t>Århus</w:t>
+      </w:r>
+      <w:proofErr w:type="spellEnd"/>
+      <w:r>
+        <w:rPr>
+          <w:lang w:val="en-GB"/>
+        </w:rPr>
+        <w:t xml:space="preserve"> and Copenhagen to expand the data pool, making comparison between treatment and control posts possible. </w:t>
+      </w:r>
+    </w:p>
+    <w:p>
+      <w:pPr>
+        <w:pStyle w:val="Overskrift1"/>
+        <w:spacing w:line="360" w:lineRule="auto"/>
+        <w:rPr>
+          <w:lang w:val="en-GB"/>
+        </w:rPr>
+      </w:pPr>
+      <w:r>
+        <w:rPr>
+          <w:lang w:val="en-GB"/>
+        </w:rPr>
+        <w:t>Data</w:t>
+      </w:r>
+    </w:p>
+    <w:p>
+      <w:pPr>
+        <w:spacing w:line="360" w:lineRule="auto"/>
+        <w:rPr>
+          <w:lang w:val="en-GB"/>
+        </w:rPr>
+      </w:pPr>
+      <w:r>
+        <w:rPr>
+          <w:lang w:val="en-GB"/>
+        </w:rPr>
+        <w:t xml:space="preserve">Data from 1601 Facebook </w:t>
+      </w:r>
+      <w:r>
+        <w:rPr>
+          <w:lang w:val="en-GB"/>
+        </w:rPr>
+        <w:t xml:space="preserve">threads </w:t>
+      </w:r>
+      <w:r>
+        <w:rPr>
+          <w:lang w:val="en-GB"/>
+        </w:rPr>
+        <w:t>were collected</w:t>
+      </w:r>
+      <w:r>
+        <w:rPr>
+          <w:lang w:val="en-GB"/>
+        </w:rPr>
+        <w:t xml:space="preserve">, of which </w:t>
+      </w:r>
+      <w:r>
+        <w:rPr>
+          <w:lang w:val="en-GB"/>
+        </w:rPr>
+        <w:t>51 were intervention post</w:t>
+      </w:r>
+      <w:r>
+        <w:rPr>
+          <w:lang w:val="en-GB"/>
+        </w:rPr>
+        <w:t>s</w:t>
+      </w:r>
+      <w:r>
+        <w:rPr>
+          <w:lang w:val="en-GB"/>
+        </w:rPr>
+        <w:t xml:space="preserve">. After data cleaning, a total of 13.102 comments remains, of which 489 are comments from intervention posts. </w:t>
+      </w:r>
+      <w:r>
+        <w:rPr>
+          <w:lang w:val="en-GB"/>
+        </w:rPr>
+        <w:t>Post</w:t>
+      </w:r>
+      <w:r>
+        <w:rPr>
+          <w:lang w:val="en-GB"/>
+        </w:rPr>
+        <w:t>s</w:t>
       </w:r>
       <w:r>
         <w:rPr>
@@ -652,194 +1042,6 @@
         <w:rPr>
           <w:lang w:val="en-GB"/>
         </w:rPr>
-        <w:t xml:space="preserve">The politicians were instructed not to change anything else about the post or the content of the post itself. The treatment weeks were randomly assigned to the </w:t>
-      </w:r>
-      <w:proofErr w:type="gramStart"/>
-      <w:r>
-        <w:rPr>
-          <w:lang w:val="en-GB"/>
-        </w:rPr>
-        <w:t>politicians,</w:t>
-      </w:r>
-      <w:proofErr w:type="gramEnd"/>
-      <w:r>
-        <w:rPr>
-          <w:lang w:val="en-GB"/>
-        </w:rPr>
-        <w:t xml:space="preserve"> hence the intervention was not implemented on all posts</w:t>
-      </w:r>
-      <w:r>
-        <w:rPr>
-          <w:lang w:val="en-GB"/>
-        </w:rPr>
-        <w:t xml:space="preserve"> of a participating politician</w:t>
-      </w:r>
-      <w:r>
-        <w:rPr>
-          <w:lang w:val="en-GB"/>
-        </w:rPr>
-        <w:t xml:space="preserve">. The </w:t>
-      </w:r>
-      <w:r>
-        <w:rPr>
-          <w:lang w:val="en-GB"/>
-        </w:rPr>
-        <w:t xml:space="preserve">intervention schedule </w:t>
-      </w:r>
-      <w:r>
-        <w:rPr>
-          <w:lang w:val="en-GB"/>
-        </w:rPr>
-        <w:t xml:space="preserve">ran </w:t>
-      </w:r>
-      <w:r>
-        <w:rPr>
-          <w:lang w:val="en-GB"/>
-        </w:rPr>
-        <w:t>for 8 weeks in total.</w:t>
-      </w:r>
-    </w:p>
-    <w:p>
-      <w:pPr>
-        <w:rPr>
-          <w:lang w:val="en-GB"/>
-        </w:rPr>
-      </w:pPr>
-      <w:r>
-        <w:rPr>
-          <w:lang w:val="en-GB"/>
-        </w:rPr>
-        <w:t xml:space="preserve">Furthermore, Facebook </w:t>
-      </w:r>
-      <w:r>
-        <w:rPr>
-          <w:lang w:val="en-GB"/>
-        </w:rPr>
-        <w:t>thread</w:t>
-      </w:r>
-      <w:r>
-        <w:rPr>
-          <w:lang w:val="en-GB"/>
-        </w:rPr>
-        <w:t xml:space="preserve"> </w:t>
-      </w:r>
-      <w:r>
-        <w:rPr>
-          <w:lang w:val="en-GB"/>
-        </w:rPr>
-        <w:t>d</w:t>
-      </w:r>
-      <w:r>
-        <w:rPr>
-          <w:lang w:val="en-GB"/>
-        </w:rPr>
-        <w:t xml:space="preserve">ata was collected for 66 additional local politicians </w:t>
-      </w:r>
-      <w:r>
-        <w:rPr>
-          <w:lang w:val="en-GB"/>
-        </w:rPr>
-        <w:t xml:space="preserve">from </w:t>
-      </w:r>
-      <w:proofErr w:type="spellStart"/>
-      <w:r>
-        <w:rPr>
-          <w:lang w:val="en-GB"/>
-        </w:rPr>
-        <w:t>Århus</w:t>
-      </w:r>
-      <w:proofErr w:type="spellEnd"/>
-      <w:r>
-        <w:rPr>
-          <w:lang w:val="en-GB"/>
-        </w:rPr>
-        <w:t xml:space="preserve"> and Copenhagen to expand the data pool, making comparison between treatment and control posts possible. </w:t>
-      </w:r>
-    </w:p>
-    <w:p>
-      <w:pPr>
-        <w:pStyle w:val="Overskrift1"/>
-        <w:rPr>
-          <w:lang w:val="en-GB"/>
-        </w:rPr>
-      </w:pPr>
-      <w:r>
-        <w:rPr>
-          <w:lang w:val="en-GB"/>
-        </w:rPr>
-        <w:t>Data</w:t>
-      </w:r>
-    </w:p>
-    <w:p>
-      <w:pPr>
-        <w:rPr>
-          <w:lang w:val="en-GB"/>
-        </w:rPr>
-      </w:pPr>
-      <w:r>
-        <w:rPr>
-          <w:lang w:val="en-GB"/>
-        </w:rPr>
-        <w:t xml:space="preserve">Data from 1601 Facebook </w:t>
-      </w:r>
-      <w:r>
-        <w:rPr>
-          <w:lang w:val="en-GB"/>
-        </w:rPr>
-        <w:t>thread</w:t>
-      </w:r>
-      <w:r>
-        <w:rPr>
-          <w:lang w:val="en-GB"/>
-        </w:rPr>
-        <w:t xml:space="preserve">s </w:t>
-      </w:r>
-      <w:r>
-        <w:rPr>
-          <w:lang w:val="en-GB"/>
-        </w:rPr>
-        <w:t>were collected</w:t>
-      </w:r>
-      <w:r>
-        <w:rPr>
-          <w:lang w:val="en-GB"/>
-        </w:rPr>
-        <w:t xml:space="preserve">, of which </w:t>
-      </w:r>
-      <w:r>
-        <w:rPr>
-          <w:lang w:val="en-GB"/>
-        </w:rPr>
-        <w:t xml:space="preserve">51 were intervention post. After </w:t>
-      </w:r>
-      <w:r>
-        <w:rPr>
-          <w:lang w:val="en-GB"/>
-        </w:rPr>
-        <w:t xml:space="preserve">data cleaning, a total of 13.102 comments remains, of which 489 are comments from intervention posts. </w:t>
-      </w:r>
-      <w:r>
-        <w:rPr>
-          <w:lang w:val="en-GB"/>
-        </w:rPr>
-        <w:t>Post</w:t>
-      </w:r>
-      <w:r>
-        <w:rPr>
-          <w:lang w:val="en-GB"/>
-        </w:rPr>
-        <w:t>s</w:t>
-      </w:r>
-      <w:r>
-        <w:rPr>
-          <w:lang w:val="en-GB"/>
-        </w:rPr>
-        <w:t xml:space="preserve"> </w:t>
-      </w:r>
-      <w:r>
-        <w:rPr>
-          <w:lang w:val="en-GB"/>
-        </w:rPr>
         <w:t xml:space="preserve">are collected </w:t>
       </w:r>
       <w:r>
@@ -908,14 +1110,12 @@
         </w:rPr>
         <w:t xml:space="preserve"> collected and formatted to </w:t>
       </w:r>
-      <w:proofErr w:type="spellStart"/>
-      <w:r>
-        <w:rPr>
-          <w:lang w:val="en-GB"/>
-        </w:rPr>
-        <w:t>json</w:t>
-      </w:r>
-      <w:proofErr w:type="spellEnd"/>
+      <w:r>
+        <w:rPr>
+          <w:lang w:val="en-GB"/>
+        </w:rPr>
+        <w:t>Json</w:t>
+      </w:r>
       <w:r>
         <w:rPr>
           <w:lang w:val="en-GB"/>
@@ -931,6 +1131,7 @@
     </w:p>
     <w:p>
       <w:pPr>
+        <w:spacing w:line="360" w:lineRule="auto"/>
         <w:rPr>
           <w:lang w:val="en-GB"/>
         </w:rPr>
@@ -996,63 +1197,16 @@
           <w:ilvl w:val="0"/>
           <w:numId w:val="5"/>
         </w:numPr>
-        <w:rPr>
-          <w:lang w:val="en-GB"/>
-        </w:rPr>
-      </w:pPr>
-      <w:r>
-        <w:rPr>
-          <w:lang w:val="en-GB"/>
-        </w:rPr>
-        <w:t xml:space="preserve">VADER: </w:t>
-      </w:r>
-      <w:r>
-        <w:rPr>
-          <w:lang w:val="en-GB"/>
-        </w:rPr>
-        <w:t xml:space="preserve">giving a </w:t>
-      </w:r>
-      <w:r>
-        <w:rPr>
-          <w:lang w:val="en-GB"/>
-        </w:rPr>
-        <w:t>neg</w:t>
-      </w:r>
-      <w:r>
-        <w:rPr>
-          <w:lang w:val="en-GB"/>
-        </w:rPr>
-        <w:t>ative</w:t>
-      </w:r>
-      <w:r>
-        <w:rPr>
-          <w:lang w:val="en-GB"/>
-        </w:rPr>
-        <w:t>, pos</w:t>
-      </w:r>
-      <w:r>
-        <w:rPr>
-          <w:lang w:val="en-GB"/>
-        </w:rPr>
-        <w:t>itive</w:t>
-      </w:r>
-      <w:r>
-        <w:rPr>
-          <w:lang w:val="en-GB"/>
-        </w:rPr>
-        <w:t>, neu</w:t>
-      </w:r>
-      <w:r>
-        <w:rPr>
-          <w:lang w:val="en-GB"/>
-        </w:rPr>
-        <w:t>tral and</w:t>
-      </w:r>
-      <w:r>
-        <w:rPr>
-          <w:lang w:val="en-GB"/>
-        </w:rPr>
-        <w:t xml:space="preserve"> compound score</w:t>
+        <w:spacing w:line="360" w:lineRule="auto"/>
+        <w:rPr>
+          <w:lang w:val="en-GB"/>
+        </w:rPr>
+      </w:pPr>
+      <w:r>
+        <w:rPr>
+          <w:lang w:val="en-GB"/>
+        </w:rPr>
+        <w:t>VADER: giving a negative, positive, neutral and compound score</w:t>
       </w:r>
     </w:p>
     <w:p>
@@ -1061,6 +1215,7 @@
           <w:ilvl w:val="0"/>
           <w:numId w:val="5"/>
         </w:numPr>
+        <w:spacing w:line="360" w:lineRule="auto"/>
         <w:rPr>
           <w:lang w:val="en-GB"/>
         </w:rPr>
@@ -1079,6 +1234,7 @@
           <w:ilvl w:val="0"/>
           <w:numId w:val="5"/>
         </w:numPr>
+        <w:spacing w:line="360" w:lineRule="auto"/>
         <w:rPr>
           <w:lang w:val="en-GB"/>
         </w:rPr>
@@ -1093,37 +1249,7 @@
         <w:rPr>
           <w:lang w:val="en-GB"/>
         </w:rPr>
-        <w:t xml:space="preserve"> BERT:</w:t>
-      </w:r>
-      <w:r>
-        <w:rPr>
-          <w:lang w:val="en-GB"/>
-        </w:rPr>
-        <w:t xml:space="preserve"> giving 1 of</w:t>
-      </w:r>
-      <w:r>
-        <w:rPr>
-          <w:lang w:val="en-GB"/>
-        </w:rPr>
-        <w:t xml:space="preserve"> 9 </w:t>
-      </w:r>
-      <w:r>
-        <w:rPr>
-          <w:lang w:val="en-GB"/>
-        </w:rPr>
-        <w:t xml:space="preserve">different </w:t>
-      </w:r>
-      <w:r>
-        <w:rPr>
-          <w:lang w:val="en-GB"/>
-        </w:rPr>
-        <w:t xml:space="preserve">labels </w:t>
-      </w:r>
-      <w:r>
-        <w:rPr>
-          <w:lang w:val="en-GB"/>
-        </w:rPr>
-        <w:t xml:space="preserve">like </w:t>
+        <w:t xml:space="preserve"> BERT: giving 1 of 9 different labels like </w:t>
       </w:r>
       <w:proofErr w:type="spellStart"/>
       <w:r>
@@ -1193,13 +1319,7 @@
         <w:rPr>
           <w:lang w:val="en-GB"/>
         </w:rPr>
-        <w:t xml:space="preserve"> </w:t>
-      </w:r>
-      <w:r>
-        <w:rPr>
-          <w:lang w:val="en-GB"/>
-        </w:rPr>
-        <w:t xml:space="preserve">etc. </w:t>
+        <w:t xml:space="preserve"> etc. </w:t>
       </w:r>
     </w:p>
     <w:p>
@@ -1208,39 +1328,16 @@
           <w:ilvl w:val="0"/>
           <w:numId w:val="5"/>
         </w:numPr>
-        <w:rPr>
-          <w:lang w:val="en-GB"/>
-        </w:rPr>
-      </w:pPr>
-      <w:r>
-        <w:rPr>
-          <w:lang w:val="en-GB"/>
-        </w:rPr>
-        <w:t xml:space="preserve">Attack: </w:t>
-      </w:r>
-      <w:r>
-        <w:rPr>
-          <w:lang w:val="en-GB"/>
-        </w:rPr>
-        <w:t xml:space="preserve">giving 1 of </w:t>
-      </w:r>
-      <w:r>
-        <w:rPr>
-          <w:lang w:val="en-GB"/>
-        </w:rPr>
-        <w:t>2</w:t>
-      </w:r>
-      <w:r>
-        <w:rPr>
-          <w:lang w:val="en-GB"/>
-        </w:rPr>
-        <w:t xml:space="preserve"> different</w:t>
-      </w:r>
-      <w:r>
-        <w:rPr>
-          <w:lang w:val="en-GB"/>
-        </w:rPr>
-        <w:t xml:space="preserve"> labels: linguistic attack/no linguistic attack</w:t>
+        <w:spacing w:line="360" w:lineRule="auto"/>
+        <w:rPr>
+          <w:lang w:val="en-GB"/>
+        </w:rPr>
+      </w:pPr>
+      <w:r>
+        <w:rPr>
+          <w:lang w:val="en-GB"/>
+        </w:rPr>
+        <w:t>Attack: giving 1 of 2 different labels: linguistic attack/no linguistic attack</w:t>
       </w:r>
     </w:p>
     <w:p>
@@ -1249,6 +1346,7 @@
           <w:ilvl w:val="0"/>
           <w:numId w:val="5"/>
         </w:numPr>
+        <w:spacing w:line="360" w:lineRule="auto"/>
         <w:rPr>
           <w:lang w:val="en-GB"/>
         </w:rPr>
@@ -1271,36 +1369,13 @@
         <w:rPr>
           <w:lang w:val="en-GB"/>
         </w:rPr>
-        <w:t xml:space="preserve">: </w:t>
-      </w:r>
-      <w:r>
-        <w:rPr>
-          <w:lang w:val="en-GB"/>
-        </w:rPr>
-        <w:t xml:space="preserve">giving 1 of </w:t>
-      </w:r>
-      <w:r>
-        <w:rPr>
-          <w:lang w:val="en-GB"/>
-        </w:rPr>
-        <w:t>2</w:t>
-      </w:r>
-      <w:r>
-        <w:rPr>
-          <w:lang w:val="en-GB"/>
-        </w:rPr>
-        <w:t xml:space="preserve"> different</w:t>
-      </w:r>
-      <w:r>
-        <w:rPr>
-          <w:lang w:val="en-GB"/>
-        </w:rPr>
-        <w:t xml:space="preserve"> labels: appreciative language/no appreciative language</w:t>
+        <w:t>: giving 1 of 2 different labels: appreciative language/no appreciative language</w:t>
       </w:r>
     </w:p>
     <w:p>
       <w:pPr>
         <w:pStyle w:val="Overskrift1"/>
+        <w:spacing w:line="360" w:lineRule="auto"/>
         <w:rPr>
           <w:lang w:val="en-GB"/>
         </w:rPr>
@@ -1319,12 +1394,17 @@
           <w:ilvl w:val="0"/>
           <w:numId w:val="1"/>
         </w:numPr>
-        <w:rPr>
-          <w:lang w:val="en-GB"/>
-        </w:rPr>
-      </w:pPr>
-      <w:r>
-        <w:rPr>
+        <w:spacing w:line="360" w:lineRule="auto"/>
+        <w:rPr>
+          <w:b/>
+          <w:bCs/>
+          <w:lang w:val="en-GB"/>
+        </w:rPr>
+      </w:pPr>
+      <w:r>
+        <w:rPr>
+          <w:b/>
+          <w:bCs/>
           <w:lang w:val="en-GB"/>
         </w:rPr>
         <w:t>General tendencies for commenting</w:t>
@@ -1332,33 +1412,480 @@
     </w:p>
     <w:p>
       <w:pPr>
-        <w:pStyle w:val="Listeafsnit"/>
-        <w:rPr>
-          <w:lang w:val="en-GB"/>
-        </w:rPr>
-      </w:pPr>
-      <w:r>
-        <w:rPr>
-          <w:lang w:val="en-GB"/>
-        </w:rPr>
-        <w:t>Plots</w:t>
-      </w:r>
-    </w:p>
-    <w:p>
-      <w:pPr>
-        <w:pStyle w:val="Listeafsnit"/>
-        <w:rPr>
-          <w:lang w:val="en-GB"/>
-        </w:rPr>
-      </w:pPr>
-    </w:p>
-    <w:p>
-      <w:pPr>
-        <w:pStyle w:val="Listeafsnit"/>
-        <w:rPr>
-          <w:lang w:val="en-GB"/>
-        </w:rPr>
-      </w:pPr>
+        <w:spacing w:line="360" w:lineRule="auto"/>
+        <w:rPr>
+          <w:lang w:val="en-GB"/>
+        </w:rPr>
+      </w:pPr>
+      <w:r>
+        <w:rPr>
+          <w:lang w:val="en-GB"/>
+        </w:rPr>
+        <w:t>The average ROBERTA compound score (which ranges from -1 to 1, with -1 being very negative and 1 being very positive) for all comments</w:t>
+      </w:r>
+      <w:r>
+        <w:rPr>
+          <w:lang w:val="en-GB"/>
+        </w:rPr>
+        <w:t xml:space="preserve"> is</w:t>
+      </w:r>
+      <w:r>
+        <w:rPr>
+          <w:lang w:val="en-GB"/>
+        </w:rPr>
+        <w:t xml:space="preserve"> 0</w:t>
+      </w:r>
+      <w:r>
+        <w:rPr>
+          <w:lang w:val="en-GB"/>
+        </w:rPr>
+        <w:t>,</w:t>
+      </w:r>
+      <w:r>
+        <w:rPr>
+          <w:lang w:val="en-GB"/>
+        </w:rPr>
+        <w:t xml:space="preserve">13 meaning neutral leaning towards positive. </w:t>
+      </w:r>
+    </w:p>
+    <w:p>
+      <w:pPr>
+        <w:spacing w:line="360" w:lineRule="auto"/>
+        <w:rPr>
+          <w:lang w:val="en-GB"/>
+        </w:rPr>
+      </w:pPr>
+      <w:r>
+        <w:rPr>
+          <w:noProof/>
+          <w:lang w:val="en-GB"/>
+        </w:rPr>
+        <w:lastRenderedPageBreak/>
+        <w:drawing>
+          <wp:inline distT="0" distB="0" distL="0" distR="0" wp14:anchorId="4AF6D4FF" wp14:editId="24DBD832">
+            <wp:extent cx="3276600" cy="3213100"/>
+            <wp:effectExtent l="0" t="0" r="0" b="0"/>
+            <wp:docPr id="250557898" name="Billede 1" descr="Et billede, der indeholder tekst, skærmbillede, linje/række, Kurve&#10;&#10;Automatisk genereret beskrivelse"/>
+            <wp:cNvGraphicFramePr>
+              <a:graphicFrameLocks xmlns:a="http://schemas.openxmlformats.org/drawingml/2006/main" noChangeAspect="1"/>
+            </wp:cNvGraphicFramePr>
+            <a:graphic xmlns:a="http://schemas.openxmlformats.org/drawingml/2006/main">
+              <a:graphicData uri="http://schemas.openxmlformats.org/drawingml/2006/picture">
+                <pic:pic xmlns:pic="http://schemas.openxmlformats.org/drawingml/2006/picture">
+                  <pic:nvPicPr>
+                    <pic:cNvPr id="250557898" name="Billede 1" descr="Et billede, der indeholder tekst, skærmbillede, linje/række, Kurve&#10;&#10;Automatisk genereret beskrivelse"/>
+                    <pic:cNvPicPr/>
+                  </pic:nvPicPr>
+                  <pic:blipFill>
+                    <a:blip r:embed="rId8">
+                      <a:extLst>
+                        <a:ext uri="{28A0092B-C50C-407E-A947-70E740481C1C}">
+                          <a14:useLocalDpi xmlns:a14="http://schemas.microsoft.com/office/drawing/2010/main" val="0"/>
+                        </a:ext>
+                      </a:extLst>
+                    </a:blip>
+                    <a:stretch>
+                      <a:fillRect/>
+                    </a:stretch>
+                  </pic:blipFill>
+                  <pic:spPr>
+                    <a:xfrm>
+                      <a:off x="0" y="0"/>
+                      <a:ext cx="3276600" cy="3213100"/>
+                    </a:xfrm>
+                    <a:prstGeom prst="rect">
+                      <a:avLst/>
+                    </a:prstGeom>
+                  </pic:spPr>
+                </pic:pic>
+              </a:graphicData>
+            </a:graphic>
+          </wp:inline>
+        </w:drawing>
+      </w:r>
+    </w:p>
+    <w:p>
+      <w:pPr>
+        <w:pStyle w:val="Billedtekst"/>
+        <w:spacing w:line="360" w:lineRule="auto"/>
+        <w:rPr>
+          <w:lang w:val="en-GB"/>
+        </w:rPr>
+      </w:pPr>
+      <w:r>
+        <w:rPr>
+          <w:lang w:val="en-GB"/>
+        </w:rPr>
+        <w:t xml:space="preserve">Plot </w:t>
+      </w:r>
+      <w:r>
+        <w:rPr>
+          <w:lang w:val="en-GB"/>
+        </w:rPr>
+        <w:fldChar w:fldCharType="begin"/>
+      </w:r>
+      <w:r>
+        <w:rPr>
+          <w:lang w:val="en-GB"/>
+        </w:rPr>
+        <w:instrText xml:space="preserve"> SEQ Plot \* ARABIC </w:instrText>
+      </w:r>
+      <w:r>
+        <w:rPr>
+          <w:lang w:val="en-GB"/>
+        </w:rPr>
+        <w:fldChar w:fldCharType="separate"/>
+      </w:r>
+      <w:r>
+        <w:rPr>
+          <w:noProof/>
+          <w:lang w:val="en-GB"/>
+        </w:rPr>
+        <w:t>1</w:t>
+      </w:r>
+      <w:r>
+        <w:rPr>
+          <w:lang w:val="en-GB"/>
+        </w:rPr>
+        <w:fldChar w:fldCharType="end"/>
+      </w:r>
+      <w:r>
+        <w:rPr>
+          <w:lang w:val="en-GB"/>
+        </w:rPr>
+        <w:t>: Roberta Compound for all comments across weeks</w:t>
+      </w:r>
+    </w:p>
+    <w:p>
+      <w:pPr>
+        <w:spacing w:line="360" w:lineRule="auto"/>
+        <w:rPr>
+          <w:lang w:val="en-GB"/>
+        </w:rPr>
+      </w:pPr>
+      <w:r>
+        <w:rPr>
+          <w:lang w:val="en-GB"/>
+        </w:rPr>
+        <w:t xml:space="preserve">Looking at the </w:t>
+      </w:r>
+      <w:r>
+        <w:rPr>
+          <w:lang w:val="en-GB"/>
+        </w:rPr>
+        <w:t>distribution of labels, 35,1% of all comments contain appreciative language, and very few comments contain some</w:t>
+      </w:r>
+      <w:r>
+        <w:rPr>
+          <w:lang w:val="en-GB"/>
+        </w:rPr>
+        <w:t xml:space="preserve"> form of</w:t>
+      </w:r>
+      <w:r>
+        <w:rPr>
+          <w:lang w:val="en-GB"/>
+        </w:rPr>
+        <w:t xml:space="preserve"> linguistic attack. The BERT distributions reveal that while 22,3% and 17,4% of the comments are </w:t>
+      </w:r>
+      <w:r>
+        <w:rPr>
+          <w:lang w:val="en-GB"/>
+        </w:rPr>
+        <w:t>labelled</w:t>
+      </w:r>
+      <w:r>
+        <w:rPr>
+          <w:lang w:val="en-GB"/>
+        </w:rPr>
+        <w:t xml:space="preserve"> as positive emotions like ‘</w:t>
+      </w:r>
+      <w:proofErr w:type="spellStart"/>
+      <w:r>
+        <w:rPr>
+          <w:lang w:val="en-GB"/>
+        </w:rPr>
+        <w:t>tillid</w:t>
+      </w:r>
+      <w:proofErr w:type="spellEnd"/>
+      <w:r>
+        <w:rPr>
+          <w:lang w:val="en-GB"/>
+        </w:rPr>
+        <w:t>/accept’ and ‘</w:t>
+      </w:r>
+      <w:proofErr w:type="spellStart"/>
+      <w:r>
+        <w:rPr>
+          <w:lang w:val="en-GB"/>
+        </w:rPr>
+        <w:t>forventning</w:t>
+      </w:r>
+      <w:proofErr w:type="spellEnd"/>
+      <w:r>
+        <w:rPr>
+          <w:lang w:val="en-GB"/>
+        </w:rPr>
+        <w:t xml:space="preserve">/interesse’, 19,4% of the comments are </w:t>
+      </w:r>
+      <w:r>
+        <w:rPr>
+          <w:lang w:val="en-GB"/>
+        </w:rPr>
+        <w:t>labelled</w:t>
+      </w:r>
+      <w:r>
+        <w:rPr>
+          <w:lang w:val="en-GB"/>
+        </w:rPr>
+        <w:t xml:space="preserve"> as ‘</w:t>
+      </w:r>
+      <w:proofErr w:type="spellStart"/>
+      <w:r>
+        <w:rPr>
+          <w:lang w:val="en-GB"/>
+        </w:rPr>
+        <w:t>foragt</w:t>
+      </w:r>
+      <w:proofErr w:type="spellEnd"/>
+      <w:r>
+        <w:rPr>
+          <w:lang w:val="en-GB"/>
+        </w:rPr>
+        <w:t>/</w:t>
+      </w:r>
+      <w:proofErr w:type="spellStart"/>
+      <w:r>
+        <w:rPr>
+          <w:lang w:val="en-GB"/>
+        </w:rPr>
+        <w:t>modvilje</w:t>
+      </w:r>
+      <w:proofErr w:type="spellEnd"/>
+      <w:r>
+        <w:rPr>
+          <w:lang w:val="en-GB"/>
+        </w:rPr>
+        <w:t xml:space="preserve">’. </w:t>
+      </w:r>
+    </w:p>
+    <w:p>
+      <w:pPr>
+        <w:spacing w:line="360" w:lineRule="auto"/>
+        <w:rPr>
+          <w:lang w:val="en-GB"/>
+        </w:rPr>
+      </w:pPr>
+      <w:r>
+        <w:rPr>
+          <w:noProof/>
+          <w:lang w:val="en-GB"/>
+        </w:rPr>
+        <w:drawing>
+          <wp:inline distT="0" distB="0" distL="0" distR="0" wp14:anchorId="3E8AA7EC" wp14:editId="055C8535">
+            <wp:extent cx="2339615" cy="1841174"/>
+            <wp:effectExtent l="0" t="0" r="0" b="635"/>
+            <wp:docPr id="413536852" name="Billede 2" descr="Et billede, der indeholder skærmbillede, cirkel, diagram, Font/skrifttype&#10;&#10;Automatisk genereret beskrivelse"/>
+            <wp:cNvGraphicFramePr>
+              <a:graphicFrameLocks xmlns:a="http://schemas.openxmlformats.org/drawingml/2006/main" noChangeAspect="1"/>
+            </wp:cNvGraphicFramePr>
+            <a:graphic xmlns:a="http://schemas.openxmlformats.org/drawingml/2006/main">
+              <a:graphicData uri="http://schemas.openxmlformats.org/drawingml/2006/picture">
+                <pic:pic xmlns:pic="http://schemas.openxmlformats.org/drawingml/2006/picture">
+                  <pic:nvPicPr>
+                    <pic:cNvPr id="413536852" name="Billede 2" descr="Et billede, der indeholder skærmbillede, cirkel, diagram, Font/skrifttype&#10;&#10;Automatisk genereret beskrivelse"/>
+                    <pic:cNvPicPr/>
+                  </pic:nvPicPr>
+                  <pic:blipFill>
+                    <a:blip r:embed="rId9" cstate="print">
+                      <a:extLst>
+                        <a:ext uri="{28A0092B-C50C-407E-A947-70E740481C1C}">
+                          <a14:useLocalDpi xmlns:a14="http://schemas.microsoft.com/office/drawing/2010/main" val="0"/>
+                        </a:ext>
+                      </a:extLst>
+                    </a:blip>
+                    <a:stretch>
+                      <a:fillRect/>
+                    </a:stretch>
+                  </pic:blipFill>
+                  <pic:spPr>
+                    <a:xfrm>
+                      <a:off x="0" y="0"/>
+                      <a:ext cx="2375496" cy="1869411"/>
+                    </a:xfrm>
+                    <a:prstGeom prst="rect">
+                      <a:avLst/>
+                    </a:prstGeom>
+                  </pic:spPr>
+                </pic:pic>
+              </a:graphicData>
+            </a:graphic>
+          </wp:inline>
+        </w:drawing>
+      </w:r>
+      <w:r>
+        <w:rPr>
+          <w:noProof/>
+          <w:lang w:val="en-GB"/>
+        </w:rPr>
+        <w:drawing>
+          <wp:inline distT="0" distB="0" distL="0" distR="0" wp14:anchorId="61F891B9" wp14:editId="6099BFB6">
+            <wp:extent cx="2403827" cy="1896933"/>
+            <wp:effectExtent l="0" t="0" r="0" b="0"/>
+            <wp:docPr id="1172808422" name="Billede 3" descr="Et billede, der indeholder tekst, skærmbillede, cirkel, diagram&#10;&#10;Automatisk genereret beskrivelse"/>
+            <wp:cNvGraphicFramePr>
+              <a:graphicFrameLocks xmlns:a="http://schemas.openxmlformats.org/drawingml/2006/main" noChangeAspect="1"/>
+            </wp:cNvGraphicFramePr>
+            <a:graphic xmlns:a="http://schemas.openxmlformats.org/drawingml/2006/main">
+              <a:graphicData uri="http://schemas.openxmlformats.org/drawingml/2006/picture">
+                <pic:pic xmlns:pic="http://schemas.openxmlformats.org/drawingml/2006/picture">
+                  <pic:nvPicPr>
+                    <pic:cNvPr id="1172808422" name="Billede 3" descr="Et billede, der indeholder tekst, skærmbillede, cirkel, diagram&#10;&#10;Automatisk genereret beskrivelse"/>
+                    <pic:cNvPicPr/>
+                  </pic:nvPicPr>
+                  <pic:blipFill>
+                    <a:blip r:embed="rId10" cstate="print">
+                      <a:extLst>
+                        <a:ext uri="{28A0092B-C50C-407E-A947-70E740481C1C}">
+                          <a14:useLocalDpi xmlns:a14="http://schemas.microsoft.com/office/drawing/2010/main" val="0"/>
+                        </a:ext>
+                      </a:extLst>
+                    </a:blip>
+                    <a:stretch>
+                      <a:fillRect/>
+                    </a:stretch>
+                  </pic:blipFill>
+                  <pic:spPr>
+                    <a:xfrm>
+                      <a:off x="0" y="0"/>
+                      <a:ext cx="2476665" cy="1954411"/>
+                    </a:xfrm>
+                    <a:prstGeom prst="rect">
+                      <a:avLst/>
+                    </a:prstGeom>
+                  </pic:spPr>
+                </pic:pic>
+              </a:graphicData>
+            </a:graphic>
+          </wp:inline>
+        </w:drawing>
+      </w:r>
+    </w:p>
+    <w:p>
+      <w:pPr>
+        <w:spacing w:line="360" w:lineRule="auto"/>
+        <w:rPr>
+          <w:lang w:val="en-GB"/>
+        </w:rPr>
+      </w:pPr>
+    </w:p>
+    <w:p>
+      <w:pPr>
+        <w:keepNext/>
+        <w:spacing w:line="360" w:lineRule="auto"/>
+        <w:rPr>
+          <w:lang w:val="en-GB"/>
+        </w:rPr>
+      </w:pPr>
+      <w:r>
+        <w:rPr>
+          <w:noProof/>
+          <w:lang w:val="en-GB"/>
+        </w:rPr>
+        <w:lastRenderedPageBreak/>
+        <w:drawing>
+          <wp:inline distT="0" distB="0" distL="0" distR="0" wp14:anchorId="3BA6732A" wp14:editId="73F661C0">
+            <wp:extent cx="4748090" cy="3595835"/>
+            <wp:effectExtent l="0" t="0" r="1905" b="0"/>
+            <wp:docPr id="1312754410" name="Billede 4" descr="Et billede, der indeholder tekst, skærmbillede, diagram, cirkel&#10;&#10;Automatisk genereret beskrivelse"/>
+            <wp:cNvGraphicFramePr>
+              <a:graphicFrameLocks xmlns:a="http://schemas.openxmlformats.org/drawingml/2006/main" noChangeAspect="1"/>
+            </wp:cNvGraphicFramePr>
+            <a:graphic xmlns:a="http://schemas.openxmlformats.org/drawingml/2006/main">
+              <a:graphicData uri="http://schemas.openxmlformats.org/drawingml/2006/picture">
+                <pic:pic xmlns:pic="http://schemas.openxmlformats.org/drawingml/2006/picture">
+                  <pic:nvPicPr>
+                    <pic:cNvPr id="1312754410" name="Billede 4" descr="Et billede, der indeholder tekst, skærmbillede, diagram, cirkel&#10;&#10;Automatisk genereret beskrivelse"/>
+                    <pic:cNvPicPr/>
+                  </pic:nvPicPr>
+                  <pic:blipFill>
+                    <a:blip r:embed="rId11">
+                      <a:extLst>
+                        <a:ext uri="{28A0092B-C50C-407E-A947-70E740481C1C}">
+                          <a14:useLocalDpi xmlns:a14="http://schemas.microsoft.com/office/drawing/2010/main" val="0"/>
+                        </a:ext>
+                      </a:extLst>
+                    </a:blip>
+                    <a:stretch>
+                      <a:fillRect/>
+                    </a:stretch>
+                  </pic:blipFill>
+                  <pic:spPr>
+                    <a:xfrm>
+                      <a:off x="0" y="0"/>
+                      <a:ext cx="4857335" cy="3678569"/>
+                    </a:xfrm>
+                    <a:prstGeom prst="rect">
+                      <a:avLst/>
+                    </a:prstGeom>
+                  </pic:spPr>
+                </pic:pic>
+              </a:graphicData>
+            </a:graphic>
+          </wp:inline>
+        </w:drawing>
+      </w:r>
+    </w:p>
+    <w:p>
+      <w:pPr>
+        <w:pStyle w:val="Billedtekst"/>
+        <w:spacing w:line="360" w:lineRule="auto"/>
+        <w:rPr>
+          <w:lang w:val="en-GB"/>
+        </w:rPr>
+      </w:pPr>
+      <w:r>
+        <w:rPr>
+          <w:lang w:val="en-GB"/>
+        </w:rPr>
+        <w:t xml:space="preserve">Plot </w:t>
+      </w:r>
+      <w:r>
+        <w:rPr>
+          <w:lang w:val="en-GB"/>
+        </w:rPr>
+        <w:fldChar w:fldCharType="begin"/>
+      </w:r>
+      <w:r>
+        <w:rPr>
+          <w:lang w:val="en-GB"/>
+        </w:rPr>
+        <w:instrText xml:space="preserve"> SEQ Plot \* ARABIC </w:instrText>
+      </w:r>
+      <w:r>
+        <w:rPr>
+          <w:lang w:val="en-GB"/>
+        </w:rPr>
+        <w:fldChar w:fldCharType="separate"/>
+      </w:r>
+      <w:r>
+        <w:rPr>
+          <w:noProof/>
+          <w:lang w:val="en-GB"/>
+        </w:rPr>
+        <w:t>2</w:t>
+      </w:r>
+      <w:r>
+        <w:rPr>
+          <w:lang w:val="en-GB"/>
+        </w:rPr>
+        <w:fldChar w:fldCharType="end"/>
+      </w:r>
+      <w:r>
+        <w:rPr>
+          <w:lang w:val="en-GB"/>
+        </w:rPr>
+        <w:t>: distribution of labels for all comments</w:t>
+      </w:r>
     </w:p>
     <w:p>
       <w:pPr>
@@ -1367,12 +1894,17 @@
           <w:ilvl w:val="0"/>
           <w:numId w:val="1"/>
         </w:numPr>
-        <w:rPr>
-          <w:lang w:val="en-GB"/>
-        </w:rPr>
-      </w:pPr>
-      <w:r>
-        <w:rPr>
+        <w:spacing w:line="360" w:lineRule="auto"/>
+        <w:rPr>
+          <w:b/>
+          <w:bCs/>
+          <w:lang w:val="en-GB"/>
+        </w:rPr>
+      </w:pPr>
+      <w:r>
+        <w:rPr>
+          <w:b/>
+          <w:bCs/>
           <w:lang w:val="en-GB"/>
         </w:rPr>
         <w:t xml:space="preserve">Sentiment of </w:t>
@@ -1380,6 +1912,8 @@
       <w:proofErr w:type="spellStart"/>
       <w:r>
         <w:rPr>
+          <w:b/>
+          <w:bCs/>
           <w:lang w:val="en-GB"/>
         </w:rPr>
         <w:t>subcomments</w:t>
@@ -1388,37 +1922,302 @@
     </w:p>
     <w:p>
       <w:pPr>
+        <w:spacing w:line="360" w:lineRule="auto"/>
+        <w:rPr>
+          <w:lang w:val="en-GB"/>
+        </w:rPr>
+      </w:pPr>
+      <w:r>
+        <w:rPr>
+          <w:lang w:val="en-GB"/>
+        </w:rPr>
+        <w:t xml:space="preserve">The intervention text </w:t>
+      </w:r>
+      <w:r>
+        <w:rPr>
+          <w:lang w:val="en-GB"/>
+        </w:rPr>
+        <w:t>encourages</w:t>
+      </w:r>
+      <w:r>
+        <w:rPr>
+          <w:lang w:val="en-GB"/>
+        </w:rPr>
+        <w:t xml:space="preserve"> people to never respond to </w:t>
+      </w:r>
+      <w:r>
+        <w:rPr>
+          <w:lang w:val="en-GB"/>
+        </w:rPr>
+        <w:t>hateful</w:t>
+      </w:r>
+      <w:r>
+        <w:rPr>
+          <w:lang w:val="en-GB"/>
+        </w:rPr>
+        <w:t xml:space="preserve"> comments with more hate</w:t>
+      </w:r>
+      <w:r>
+        <w:rPr>
+          <w:lang w:val="en-GB"/>
+        </w:rPr>
+        <w:t>,</w:t>
+      </w:r>
+      <w:r>
+        <w:rPr>
+          <w:lang w:val="en-GB"/>
+        </w:rPr>
+        <w:t xml:space="preserve"> but on the contrary to create awareness of the hatefulness content. Study results reveal that for negative labelled comments</w:t>
+      </w:r>
+      <w:r>
+        <w:rPr>
+          <w:lang w:val="en-GB"/>
+        </w:rPr>
+        <w:t>,</w:t>
+      </w:r>
+      <w:r>
+        <w:rPr>
+          <w:lang w:val="en-GB"/>
+        </w:rPr>
+        <w:t xml:space="preserve"> </w:t>
+      </w:r>
+      <w:proofErr w:type="spellStart"/>
+      <w:r>
+        <w:rPr>
+          <w:lang w:val="en-GB"/>
+        </w:rPr>
+        <w:t>subcomments</w:t>
+      </w:r>
+      <w:proofErr w:type="spellEnd"/>
+      <w:r>
+        <w:rPr>
+          <w:lang w:val="en-GB"/>
+        </w:rPr>
+        <w:t xml:space="preserve"> are mostly neutral or negative. Positive labelled comments similarly entail neutral or positive </w:t>
+      </w:r>
+      <w:proofErr w:type="spellStart"/>
+      <w:r>
+        <w:rPr>
+          <w:lang w:val="en-GB"/>
+        </w:rPr>
+        <w:t>subcomments</w:t>
+      </w:r>
+      <w:proofErr w:type="spellEnd"/>
+      <w:r>
+        <w:rPr>
+          <w:lang w:val="en-GB"/>
+        </w:rPr>
+        <w:t xml:space="preserve">. </w:t>
+      </w:r>
+      <w:r>
+        <w:rPr>
+          <w:lang w:val="en-GB"/>
+        </w:rPr>
+        <w:t xml:space="preserve">For the intervention data, a different pattern occurs, where </w:t>
+      </w:r>
+      <w:proofErr w:type="spellStart"/>
+      <w:r>
+        <w:rPr>
+          <w:lang w:val="en-GB"/>
+        </w:rPr>
+        <w:t>subcomments</w:t>
+      </w:r>
+      <w:proofErr w:type="spellEnd"/>
+      <w:r>
+        <w:rPr>
+          <w:lang w:val="en-GB"/>
+        </w:rPr>
+        <w:t xml:space="preserve"> to positive comments are mostly negative or neutral. </w:t>
+      </w:r>
+    </w:p>
+    <w:p>
+      <w:pPr>
         <w:pStyle w:val="Listeafsnit"/>
-        <w:rPr>
-          <w:lang w:val="en-GB"/>
-        </w:rPr>
-      </w:pPr>
-      <w:r>
-        <w:rPr>
-          <w:lang w:val="en-GB"/>
-        </w:rPr>
-        <w:t>Plots</w:t>
+        <w:spacing w:line="360" w:lineRule="auto"/>
+        <w:rPr>
+          <w:lang w:val="en-GB"/>
+        </w:rPr>
+      </w:pPr>
+    </w:p>
+    <w:p>
+      <w:pPr>
+        <w:keepNext/>
+        <w:spacing w:line="360" w:lineRule="auto"/>
+        <w:rPr>
+          <w:lang w:val="en-GB"/>
+        </w:rPr>
+      </w:pPr>
+      <w:r>
+        <w:rPr>
+          <w:noProof/>
+          <w:lang w:val="en-GB"/>
+        </w:rPr>
+        <w:drawing>
+          <wp:inline distT="0" distB="0" distL="0" distR="0" wp14:anchorId="73C114C0" wp14:editId="200E532E">
+            <wp:extent cx="2983568" cy="1915885"/>
+            <wp:effectExtent l="0" t="0" r="1270" b="1905"/>
+            <wp:docPr id="805174501" name="Billede 5" descr="Et billede, der indeholder tekst, skærmbillede, diagram, Kurve&#10;&#10;Automatisk genereret beskrivelse"/>
+            <wp:cNvGraphicFramePr>
+              <a:graphicFrameLocks xmlns:a="http://schemas.openxmlformats.org/drawingml/2006/main" noChangeAspect="1"/>
+            </wp:cNvGraphicFramePr>
+            <a:graphic xmlns:a="http://schemas.openxmlformats.org/drawingml/2006/main">
+              <a:graphicData uri="http://schemas.openxmlformats.org/drawingml/2006/picture">
+                <pic:pic xmlns:pic="http://schemas.openxmlformats.org/drawingml/2006/picture">
+                  <pic:nvPicPr>
+                    <pic:cNvPr id="805174501" name="Billede 5" descr="Et billede, der indeholder tekst, skærmbillede, diagram, Kurve&#10;&#10;Automatisk genereret beskrivelse"/>
+                    <pic:cNvPicPr/>
+                  </pic:nvPicPr>
+                  <pic:blipFill>
+                    <a:blip r:embed="rId12" cstate="print">
+                      <a:extLst>
+                        <a:ext uri="{28A0092B-C50C-407E-A947-70E740481C1C}">
+                          <a14:useLocalDpi xmlns:a14="http://schemas.microsoft.com/office/drawing/2010/main" val="0"/>
+                        </a:ext>
+                      </a:extLst>
+                    </a:blip>
+                    <a:stretch>
+                      <a:fillRect/>
+                    </a:stretch>
+                  </pic:blipFill>
+                  <pic:spPr>
+                    <a:xfrm>
+                      <a:off x="0" y="0"/>
+                      <a:ext cx="3011349" cy="1933725"/>
+                    </a:xfrm>
+                    <a:prstGeom prst="rect">
+                      <a:avLst/>
+                    </a:prstGeom>
+                  </pic:spPr>
+                </pic:pic>
+              </a:graphicData>
+            </a:graphic>
+          </wp:inline>
+        </w:drawing>
+      </w:r>
+      <w:r>
+        <w:rPr>
+          <w:lang w:val="en-GB"/>
+        </w:rPr>
+        <w:t xml:space="preserve"> </w:t>
+      </w:r>
+      <w:r>
+        <w:rPr>
+          <w:noProof/>
+          <w:lang w:val="en-GB"/>
+        </w:rPr>
+        <w:drawing>
+          <wp:inline distT="0" distB="0" distL="0" distR="0" wp14:anchorId="0F04B12F" wp14:editId="05BF8999">
+            <wp:extent cx="2983230" cy="1937954"/>
+            <wp:effectExtent l="0" t="0" r="1270" b="5715"/>
+            <wp:docPr id="300436879" name="Billede 1" descr="Et billede, der indeholder tekst, skærmbillede, diagram, Kurve&#10;&#10;Automatisk genereret beskrivelse"/>
+            <wp:cNvGraphicFramePr>
+              <a:graphicFrameLocks xmlns:a="http://schemas.openxmlformats.org/drawingml/2006/main" noChangeAspect="1"/>
+            </wp:cNvGraphicFramePr>
+            <a:graphic xmlns:a="http://schemas.openxmlformats.org/drawingml/2006/main">
+              <a:graphicData uri="http://schemas.openxmlformats.org/drawingml/2006/picture">
+                <pic:pic xmlns:pic="http://schemas.openxmlformats.org/drawingml/2006/picture">
+                  <pic:nvPicPr>
+                    <pic:cNvPr id="300436879" name="Billede 1" descr="Et billede, der indeholder tekst, skærmbillede, diagram, Kurve&#10;&#10;Automatisk genereret beskrivelse"/>
+                    <pic:cNvPicPr/>
+                  </pic:nvPicPr>
+                  <pic:blipFill>
+                    <a:blip r:embed="rId13" cstate="print">
+                      <a:extLst>
+                        <a:ext uri="{28A0092B-C50C-407E-A947-70E740481C1C}">
+                          <a14:useLocalDpi xmlns:a14="http://schemas.microsoft.com/office/drawing/2010/main" val="0"/>
+                        </a:ext>
+                      </a:extLst>
+                    </a:blip>
+                    <a:stretch>
+                      <a:fillRect/>
+                    </a:stretch>
+                  </pic:blipFill>
+                  <pic:spPr>
+                    <a:xfrm>
+                      <a:off x="0" y="0"/>
+                      <a:ext cx="3011671" cy="1956429"/>
+                    </a:xfrm>
+                    <a:prstGeom prst="rect">
+                      <a:avLst/>
+                    </a:prstGeom>
+                  </pic:spPr>
+                </pic:pic>
+              </a:graphicData>
+            </a:graphic>
+          </wp:inline>
+        </w:drawing>
+      </w:r>
+    </w:p>
+    <w:p>
+      <w:pPr>
+        <w:pStyle w:val="Billedtekst"/>
+        <w:spacing w:line="360" w:lineRule="auto"/>
+        <w:rPr>
+          <w:lang w:val="en-GB"/>
+        </w:rPr>
+      </w:pPr>
+      <w:r>
+        <w:rPr>
+          <w:lang w:val="en-GB"/>
+        </w:rPr>
+        <w:t xml:space="preserve">Plot </w:t>
+      </w:r>
+      <w:r>
+        <w:rPr>
+          <w:lang w:val="en-GB"/>
+        </w:rPr>
+        <w:fldChar w:fldCharType="begin"/>
+      </w:r>
+      <w:r>
+        <w:rPr>
+          <w:lang w:val="en-GB"/>
+        </w:rPr>
+        <w:instrText xml:space="preserve"> SEQ Plot \* ARABIC </w:instrText>
+      </w:r>
+      <w:r>
+        <w:rPr>
+          <w:lang w:val="en-GB"/>
+        </w:rPr>
+        <w:fldChar w:fldCharType="separate"/>
+      </w:r>
+      <w:r>
+        <w:rPr>
+          <w:noProof/>
+          <w:lang w:val="en-GB"/>
+        </w:rPr>
+        <w:t>3</w:t>
+      </w:r>
+      <w:r>
+        <w:rPr>
+          <w:lang w:val="en-GB"/>
+        </w:rPr>
+        <w:fldChar w:fldCharType="end"/>
+      </w:r>
+      <w:r>
+        <w:rPr>
+          <w:lang w:val="en-GB"/>
+        </w:rPr>
+        <w:t xml:space="preserve">: sentiment of </w:t>
+      </w:r>
+      <w:proofErr w:type="spellStart"/>
+      <w:r>
+        <w:rPr>
+          <w:lang w:val="en-GB"/>
+        </w:rPr>
+        <w:t>subcomments</w:t>
+      </w:r>
+      <w:proofErr w:type="spellEnd"/>
+      <w:r>
+        <w:rPr>
+          <w:lang w:val="en-GB"/>
+        </w:rPr>
+        <w:t xml:space="preserve"> for all data and for treatment data only</w:t>
       </w:r>
     </w:p>
     <w:p>
       <w:pPr>
         <w:pStyle w:val="Listeafsnit"/>
-        <w:rPr>
-          <w:lang w:val="en-GB"/>
-        </w:rPr>
-      </w:pPr>
-    </w:p>
-    <w:p>
-      <w:pPr>
-        <w:pStyle w:val="Listeafsnit"/>
-        <w:rPr>
-          <w:lang w:val="en-GB"/>
-        </w:rPr>
-      </w:pPr>
-    </w:p>
-    <w:p>
-      <w:pPr>
-        <w:pStyle w:val="Listeafsnit"/>
+        <w:spacing w:line="360" w:lineRule="auto"/>
         <w:rPr>
           <w:lang w:val="en-GB"/>
         </w:rPr>
@@ -1431,12 +2230,17 @@
           <w:ilvl w:val="0"/>
           <w:numId w:val="1"/>
         </w:numPr>
-        <w:rPr>
-          <w:lang w:val="en-GB"/>
-        </w:rPr>
-      </w:pPr>
-      <w:r>
-        <w:rPr>
+        <w:spacing w:line="360" w:lineRule="auto"/>
+        <w:rPr>
+          <w:b/>
+          <w:bCs/>
+          <w:lang w:val="en-GB"/>
+        </w:rPr>
+      </w:pPr>
+      <w:r>
+        <w:rPr>
+          <w:b/>
+          <w:bCs/>
           <w:lang w:val="en-GB"/>
         </w:rPr>
         <w:t>Differences in municipality</w:t>
@@ -1444,33 +2248,378 @@
     </w:p>
     <w:p>
       <w:pPr>
-        <w:pStyle w:val="Listeafsnit"/>
-        <w:rPr>
-          <w:lang w:val="en-GB"/>
-        </w:rPr>
-      </w:pPr>
-      <w:r>
-        <w:rPr>
-          <w:lang w:val="en-GB"/>
-        </w:rPr>
-        <w:t>Plots</w:t>
-      </w:r>
-    </w:p>
-    <w:p>
-      <w:pPr>
-        <w:pStyle w:val="Listeafsnit"/>
-        <w:rPr>
-          <w:lang w:val="en-GB"/>
-        </w:rPr>
-      </w:pPr>
-    </w:p>
-    <w:p>
-      <w:pPr>
-        <w:pStyle w:val="Listeafsnit"/>
-        <w:rPr>
-          <w:lang w:val="en-GB"/>
-        </w:rPr>
-      </w:pPr>
+        <w:spacing w:line="360" w:lineRule="auto"/>
+        <w:rPr>
+          <w:lang w:val="en-GB"/>
+        </w:rPr>
+      </w:pPr>
+      <w:r>
+        <w:rPr>
+          <w:lang w:val="en-GB"/>
+        </w:rPr>
+        <w:t xml:space="preserve">Noticeable differences in sentiment across the two municipalities exists. </w:t>
+      </w:r>
+    </w:p>
+    <w:p>
+      <w:pPr>
+        <w:spacing w:line="360" w:lineRule="auto"/>
+        <w:rPr>
+          <w:lang w:val="en-GB"/>
+        </w:rPr>
+      </w:pPr>
+    </w:p>
+    <w:p>
+      <w:pPr>
+        <w:keepNext/>
+        <w:spacing w:line="360" w:lineRule="auto"/>
+        <w:rPr>
+          <w:lang w:val="en-GB"/>
+        </w:rPr>
+      </w:pPr>
+      <w:r>
+        <w:rPr>
+          <w:noProof/>
+          <w:lang w:val="en-GB"/>
+        </w:rPr>
+        <w:drawing>
+          <wp:inline distT="0" distB="0" distL="0" distR="0" wp14:anchorId="26DCEFFA" wp14:editId="6DB15CBA">
+            <wp:extent cx="6120130" cy="2402205"/>
+            <wp:effectExtent l="0" t="0" r="1270" b="0"/>
+            <wp:docPr id="1597753577" name="Billede 10" descr="Et billede, der indeholder diagram, Kurve, skærmbillede, tekst&#10;&#10;Automatisk genereret beskrivelse"/>
+            <wp:cNvGraphicFramePr>
+              <a:graphicFrameLocks xmlns:a="http://schemas.openxmlformats.org/drawingml/2006/main" noChangeAspect="1"/>
+            </wp:cNvGraphicFramePr>
+            <a:graphic xmlns:a="http://schemas.openxmlformats.org/drawingml/2006/main">
+              <a:graphicData uri="http://schemas.openxmlformats.org/drawingml/2006/picture">
+                <pic:pic xmlns:pic="http://schemas.openxmlformats.org/drawingml/2006/picture">
+                  <pic:nvPicPr>
+                    <pic:cNvPr id="1597753577" name="Billede 10" descr="Et billede, der indeholder diagram, Kurve, skærmbillede, tekst&#10;&#10;Automatisk genereret beskrivelse"/>
+                    <pic:cNvPicPr/>
+                  </pic:nvPicPr>
+                  <pic:blipFill>
+                    <a:blip r:embed="rId14">
+                      <a:extLst>
+                        <a:ext uri="{28A0092B-C50C-407E-A947-70E740481C1C}">
+                          <a14:useLocalDpi xmlns:a14="http://schemas.microsoft.com/office/drawing/2010/main" val="0"/>
+                        </a:ext>
+                      </a:extLst>
+                    </a:blip>
+                    <a:stretch>
+                      <a:fillRect/>
+                    </a:stretch>
+                  </pic:blipFill>
+                  <pic:spPr>
+                    <a:xfrm>
+                      <a:off x="0" y="0"/>
+                      <a:ext cx="6120130" cy="2402205"/>
+                    </a:xfrm>
+                    <a:prstGeom prst="rect">
+                      <a:avLst/>
+                    </a:prstGeom>
+                  </pic:spPr>
+                </pic:pic>
+              </a:graphicData>
+            </a:graphic>
+          </wp:inline>
+        </w:drawing>
+      </w:r>
+    </w:p>
+    <w:p>
+      <w:pPr>
+        <w:pStyle w:val="Billedtekst"/>
+        <w:spacing w:line="360" w:lineRule="auto"/>
+        <w:rPr>
+          <w:lang w:val="en-GB"/>
+        </w:rPr>
+      </w:pPr>
+      <w:r>
+        <w:rPr>
+          <w:lang w:val="en-GB"/>
+        </w:rPr>
+        <w:t xml:space="preserve">Plot </w:t>
+      </w:r>
+      <w:r>
+        <w:rPr>
+          <w:lang w:val="en-GB"/>
+        </w:rPr>
+        <w:fldChar w:fldCharType="begin"/>
+      </w:r>
+      <w:r>
+        <w:rPr>
+          <w:lang w:val="en-GB"/>
+        </w:rPr>
+        <w:instrText xml:space="preserve"> SEQ Plot \* ARABIC </w:instrText>
+      </w:r>
+      <w:r>
+        <w:rPr>
+          <w:lang w:val="en-GB"/>
+        </w:rPr>
+        <w:fldChar w:fldCharType="separate"/>
+      </w:r>
+      <w:r>
+        <w:rPr>
+          <w:noProof/>
+          <w:lang w:val="en-GB"/>
+        </w:rPr>
+        <w:t>4</w:t>
+      </w:r>
+      <w:r>
+        <w:rPr>
+          <w:lang w:val="en-GB"/>
+        </w:rPr>
+        <w:fldChar w:fldCharType="end"/>
+      </w:r>
+      <w:r>
+        <w:rPr>
+          <w:lang w:val="en-GB"/>
+        </w:rPr>
+        <w:t>: density plots for sentiment across municipalities</w:t>
+      </w:r>
+    </w:p>
+    <w:p>
+      <w:pPr>
+        <w:spacing w:line="360" w:lineRule="auto"/>
+        <w:rPr>
+          <w:lang w:val="en-GB"/>
+        </w:rPr>
+      </w:pPr>
+      <w:r>
+        <w:rPr>
+          <w:lang w:val="en-GB"/>
+        </w:rPr>
+        <w:t xml:space="preserve">Density plots reveal that the majority of </w:t>
+      </w:r>
+      <w:proofErr w:type="spellStart"/>
+      <w:r>
+        <w:rPr>
+          <w:lang w:val="en-GB"/>
+        </w:rPr>
+        <w:t>Århus</w:t>
+      </w:r>
+      <w:proofErr w:type="spellEnd"/>
+      <w:r>
+        <w:rPr>
+          <w:lang w:val="en-GB"/>
+        </w:rPr>
+        <w:t xml:space="preserve"> comments are positive, less are neutral, and the minority is negative. While the same overall picture is present</w:t>
+      </w:r>
+      <w:r>
+        <w:rPr>
+          <w:lang w:val="en-GB"/>
+        </w:rPr>
+        <w:t xml:space="preserve"> for </w:t>
+      </w:r>
+      <w:r>
+        <w:rPr>
+          <w:lang w:val="en-GB"/>
+        </w:rPr>
+        <w:t>C</w:t>
+      </w:r>
+      <w:r>
+        <w:rPr>
+          <w:lang w:val="en-GB"/>
+        </w:rPr>
+        <w:t>openhagen</w:t>
+      </w:r>
+      <w:r>
+        <w:rPr>
+          <w:lang w:val="en-GB"/>
+        </w:rPr>
+        <w:t xml:space="preserve"> the </w:t>
+      </w:r>
+      <w:r>
+        <w:rPr>
+          <w:lang w:val="en-GB"/>
+        </w:rPr>
+        <w:t xml:space="preserve">spread of positive, neutral and negative comments is less pronounced. </w:t>
+      </w:r>
+    </w:p>
+    <w:p>
+      <w:pPr>
+        <w:spacing w:line="360" w:lineRule="auto"/>
+        <w:rPr>
+          <w:lang w:val="en-GB"/>
+        </w:rPr>
+      </w:pPr>
+      <w:r>
+        <w:rPr>
+          <w:lang w:val="en-GB"/>
+        </w:rPr>
+        <w:t xml:space="preserve">The mean Roberta compound score for comments to </w:t>
+      </w:r>
+      <w:proofErr w:type="spellStart"/>
+      <w:r>
+        <w:rPr>
+          <w:lang w:val="en-GB"/>
+        </w:rPr>
+        <w:t>Århus</w:t>
+      </w:r>
+      <w:proofErr w:type="spellEnd"/>
+      <w:r>
+        <w:rPr>
+          <w:lang w:val="en-GB"/>
+        </w:rPr>
+        <w:t xml:space="preserve"> politicians Facebook posts are approximately 0</w:t>
+      </w:r>
+      <w:r>
+        <w:rPr>
+          <w:lang w:val="en-GB"/>
+        </w:rPr>
+        <w:t>,</w:t>
+      </w:r>
+      <w:r>
+        <w:rPr>
+          <w:lang w:val="en-GB"/>
+        </w:rPr>
+        <w:t>3 while it is 0,1 for Copenhagen</w:t>
+      </w:r>
+      <w:r>
+        <w:rPr>
+          <w:lang w:val="en-GB"/>
+        </w:rPr>
+        <w:t xml:space="preserve">, meaning that the comments from </w:t>
+      </w:r>
+      <w:proofErr w:type="spellStart"/>
+      <w:r>
+        <w:rPr>
+          <w:lang w:val="en-GB"/>
+        </w:rPr>
+        <w:t>Århus</w:t>
+      </w:r>
+      <w:proofErr w:type="spellEnd"/>
+      <w:r>
+        <w:rPr>
+          <w:lang w:val="en-GB"/>
+        </w:rPr>
+        <w:t xml:space="preserve"> generally are more positive than for Copenhagen. </w:t>
+      </w:r>
+    </w:p>
+    <w:p>
+      <w:pPr>
+        <w:keepNext/>
+        <w:spacing w:line="360" w:lineRule="auto"/>
+        <w:rPr>
+          <w:lang w:val="en-GB"/>
+        </w:rPr>
+      </w:pPr>
+      <w:r>
+        <w:rPr>
+          <w:lang w:val="en-GB"/>
+        </w:rPr>
+        <w:lastRenderedPageBreak/>
+        <w:t xml:space="preserve"> </w:t>
+      </w:r>
+      <w:r>
+        <w:rPr>
+          <w:noProof/>
+          <w:lang w:val="en-GB"/>
+        </w:rPr>
+        <w:drawing>
+          <wp:inline distT="0" distB="0" distL="0" distR="0" wp14:anchorId="783AE6CF" wp14:editId="251AF24A">
+            <wp:extent cx="3558746" cy="3038508"/>
+            <wp:effectExtent l="0" t="0" r="0" b="0"/>
+            <wp:docPr id="1095041621" name="Billede 8" descr="Et billede, der indeholder tekst, skærmbillede, diagram, Rektangel&#10;&#10;Automatisk genereret beskrivelse"/>
+            <wp:cNvGraphicFramePr>
+              <a:graphicFrameLocks xmlns:a="http://schemas.openxmlformats.org/drawingml/2006/main" noChangeAspect="1"/>
+            </wp:cNvGraphicFramePr>
+            <a:graphic xmlns:a="http://schemas.openxmlformats.org/drawingml/2006/main">
+              <a:graphicData uri="http://schemas.openxmlformats.org/drawingml/2006/picture">
+                <pic:pic xmlns:pic="http://schemas.openxmlformats.org/drawingml/2006/picture">
+                  <pic:nvPicPr>
+                    <pic:cNvPr id="1095041621" name="Billede 8" descr="Et billede, der indeholder tekst, skærmbillede, diagram, Rektangel&#10;&#10;Automatisk genereret beskrivelse"/>
+                    <pic:cNvPicPr/>
+                  </pic:nvPicPr>
+                  <pic:blipFill>
+                    <a:blip r:embed="rId15" cstate="print">
+                      <a:extLst>
+                        <a:ext uri="{28A0092B-C50C-407E-A947-70E740481C1C}">
+                          <a14:useLocalDpi xmlns:a14="http://schemas.microsoft.com/office/drawing/2010/main" val="0"/>
+                        </a:ext>
+                      </a:extLst>
+                    </a:blip>
+                    <a:stretch>
+                      <a:fillRect/>
+                    </a:stretch>
+                  </pic:blipFill>
+                  <pic:spPr>
+                    <a:xfrm>
+                      <a:off x="0" y="0"/>
+                      <a:ext cx="3607615" cy="3080233"/>
+                    </a:xfrm>
+                    <a:prstGeom prst="rect">
+                      <a:avLst/>
+                    </a:prstGeom>
+                  </pic:spPr>
+                </pic:pic>
+              </a:graphicData>
+            </a:graphic>
+          </wp:inline>
+        </w:drawing>
+      </w:r>
+    </w:p>
+    <w:p>
+      <w:pPr>
+        <w:pStyle w:val="Billedtekst"/>
+        <w:spacing w:line="360" w:lineRule="auto"/>
+        <w:rPr>
+          <w:lang w:val="en-GB"/>
+        </w:rPr>
+      </w:pPr>
+      <w:r>
+        <w:rPr>
+          <w:lang w:val="en-GB"/>
+        </w:rPr>
+        <w:t xml:space="preserve">Plot </w:t>
+      </w:r>
+      <w:r>
+        <w:rPr>
+          <w:lang w:val="en-GB"/>
+        </w:rPr>
+        <w:fldChar w:fldCharType="begin"/>
+      </w:r>
+      <w:r>
+        <w:rPr>
+          <w:lang w:val="en-GB"/>
+        </w:rPr>
+        <w:instrText xml:space="preserve"> SEQ Plot \* ARABIC </w:instrText>
+      </w:r>
+      <w:r>
+        <w:rPr>
+          <w:lang w:val="en-GB"/>
+        </w:rPr>
+        <w:fldChar w:fldCharType="separate"/>
+      </w:r>
+      <w:r>
+        <w:rPr>
+          <w:noProof/>
+          <w:lang w:val="en-GB"/>
+        </w:rPr>
+        <w:t>5</w:t>
+      </w:r>
+      <w:r>
+        <w:rPr>
+          <w:lang w:val="en-GB"/>
+        </w:rPr>
+        <w:fldChar w:fldCharType="end"/>
+      </w:r>
+      <w:r>
+        <w:rPr>
+          <w:lang w:val="en-GB"/>
+        </w:rPr>
+        <w:t xml:space="preserve">: </w:t>
+      </w:r>
+      <w:r>
+        <w:rPr>
+          <w:lang w:val="en-GB"/>
+        </w:rPr>
+        <w:t>M</w:t>
+      </w:r>
+      <w:r>
+        <w:rPr>
+          <w:lang w:val="en-GB"/>
+        </w:rPr>
+        <w:t>ean Roberta compound score across municipalities</w:t>
+      </w:r>
     </w:p>
     <w:p>
       <w:pPr>
@@ -1479,12 +2628,17 @@
           <w:ilvl w:val="0"/>
           <w:numId w:val="1"/>
         </w:numPr>
-        <w:rPr>
-          <w:lang w:val="en-GB"/>
-        </w:rPr>
-      </w:pPr>
-      <w:r>
-        <w:rPr>
+        <w:spacing w:line="360" w:lineRule="auto"/>
+        <w:rPr>
+          <w:b/>
+          <w:bCs/>
+          <w:lang w:val="en-GB"/>
+        </w:rPr>
+      </w:pPr>
+      <w:r>
+        <w:rPr>
+          <w:b/>
+          <w:bCs/>
           <w:lang w:val="en-GB"/>
         </w:rPr>
         <w:t xml:space="preserve">Effect of the intervention </w:t>
@@ -1492,49 +2646,169 @@
     </w:p>
     <w:p>
       <w:pPr>
-        <w:pStyle w:val="Listeafsnit"/>
-        <w:rPr>
-          <w:lang w:val="en-GB"/>
-        </w:rPr>
-      </w:pPr>
-      <w:r>
-        <w:rPr>
-          <w:lang w:val="en-GB"/>
-        </w:rPr>
-        <w:t>Plots</w:t>
-      </w:r>
-    </w:p>
-    <w:p>
-      <w:pPr>
-        <w:pStyle w:val="Listeafsnit"/>
-        <w:rPr>
-          <w:lang w:val="en-GB"/>
-        </w:rPr>
-      </w:pPr>
-      <w:r>
-        <w:rPr>
-          <w:lang w:val="en-GB"/>
-        </w:rPr>
-        <w:t xml:space="preserve">Models </w:t>
-      </w:r>
-    </w:p>
-    <w:p>
-      <w:pPr>
-        <w:rPr>
-          <w:lang w:val="en-GB"/>
-        </w:rPr>
-      </w:pPr>
-    </w:p>
-    <w:p>
-      <w:pPr>
-        <w:rPr>
-          <w:lang w:val="en-GB"/>
-        </w:rPr>
-      </w:pPr>
+        <w:spacing w:line="360" w:lineRule="auto"/>
+        <w:rPr>
+          <w:lang w:val="en-GB"/>
+        </w:rPr>
+      </w:pPr>
+      <w:r>
+        <w:rPr>
+          <w:lang w:val="en-GB"/>
+        </w:rPr>
+        <w:t>The main question of investigation was to determine whether the intervention had a positive effect on the sentiment of comments. To determine this, multiple models predicting the probability for the post being an intervention</w:t>
+      </w:r>
+      <w:r>
+        <w:rPr>
+          <w:lang w:val="en-GB"/>
+        </w:rPr>
+        <w:t xml:space="preserve"> post</w:t>
+      </w:r>
+      <w:r>
+        <w:rPr>
+          <w:lang w:val="en-GB"/>
+        </w:rPr>
+        <w:t xml:space="preserve"> was made. After accounting for the structure and </w:t>
+      </w:r>
+      <w:proofErr w:type="spellStart"/>
+      <w:r>
+        <w:rPr>
+          <w:lang w:val="en-GB"/>
+        </w:rPr>
+        <w:t>nestedness</w:t>
+      </w:r>
+      <w:proofErr w:type="spellEnd"/>
+      <w:r>
+        <w:rPr>
+          <w:lang w:val="en-GB"/>
+        </w:rPr>
+        <w:t xml:space="preserve"> in the data (sentiment could also be determined by what post it stem from, coming from a certain politician, which comes from a certain municipality), the models reveal that when the compound score increase with 1 (more positive sentiment) the log odds of the intervention being yes actually decreases: i.e. more positive sentiment entails a lower probability of the intervention being present. This indeed points to</w:t>
+      </w:r>
+      <w:r>
+        <w:rPr>
+          <w:lang w:val="en-GB"/>
+        </w:rPr>
+        <w:t xml:space="preserve"> a</w:t>
+      </w:r>
+      <w:r>
+        <w:rPr>
+          <w:lang w:val="en-GB"/>
+        </w:rPr>
+        <w:t xml:space="preserve"> ‘backfire effect’, in contrast to what could be expected. </w:t>
+      </w:r>
+    </w:p>
+    <w:p>
+      <w:pPr>
+        <w:keepNext/>
+        <w:spacing w:line="360" w:lineRule="auto"/>
+        <w:rPr>
+          <w:lang w:val="en-GB"/>
+        </w:rPr>
+      </w:pPr>
+      <w:r>
+        <w:rPr>
+          <w:noProof/>
+          <w:lang w:val="en-GB"/>
+        </w:rPr>
+        <w:lastRenderedPageBreak/>
+        <w:drawing>
+          <wp:inline distT="0" distB="0" distL="0" distR="0" wp14:anchorId="2B595156" wp14:editId="02EEFADF">
+            <wp:extent cx="3534032" cy="3328931"/>
+            <wp:effectExtent l="0" t="0" r="0" b="0"/>
+            <wp:docPr id="747194729" name="Billede 9" descr="Et billede, der indeholder tekst, skærmbillede, diagram, linje/række&#10;&#10;Automatisk genereret beskrivelse"/>
+            <wp:cNvGraphicFramePr>
+              <a:graphicFrameLocks xmlns:a="http://schemas.openxmlformats.org/drawingml/2006/main" noChangeAspect="1"/>
+            </wp:cNvGraphicFramePr>
+            <a:graphic xmlns:a="http://schemas.openxmlformats.org/drawingml/2006/main">
+              <a:graphicData uri="http://schemas.openxmlformats.org/drawingml/2006/picture">
+                <pic:pic xmlns:pic="http://schemas.openxmlformats.org/drawingml/2006/picture">
+                  <pic:nvPicPr>
+                    <pic:cNvPr id="747194729" name="Billede 9" descr="Et billede, der indeholder tekst, skærmbillede, diagram, linje/række&#10;&#10;Automatisk genereret beskrivelse"/>
+                    <pic:cNvPicPr/>
+                  </pic:nvPicPr>
+                  <pic:blipFill>
+                    <a:blip r:embed="rId16" cstate="print">
+                      <a:extLst>
+                        <a:ext uri="{28A0092B-C50C-407E-A947-70E740481C1C}">
+                          <a14:useLocalDpi xmlns:a14="http://schemas.microsoft.com/office/drawing/2010/main" val="0"/>
+                        </a:ext>
+                      </a:extLst>
+                    </a:blip>
+                    <a:stretch>
+                      <a:fillRect/>
+                    </a:stretch>
+                  </pic:blipFill>
+                  <pic:spPr>
+                    <a:xfrm>
+                      <a:off x="0" y="0"/>
+                      <a:ext cx="3637439" cy="3426337"/>
+                    </a:xfrm>
+                    <a:prstGeom prst="rect">
+                      <a:avLst/>
+                    </a:prstGeom>
+                  </pic:spPr>
+                </pic:pic>
+              </a:graphicData>
+            </a:graphic>
+          </wp:inline>
+        </w:drawing>
+      </w:r>
+    </w:p>
+    <w:p>
+      <w:pPr>
+        <w:pStyle w:val="Billedtekst"/>
+        <w:spacing w:line="360" w:lineRule="auto"/>
+        <w:rPr>
+          <w:lang w:val="en-GB"/>
+        </w:rPr>
+      </w:pPr>
+      <w:r>
+        <w:rPr>
+          <w:lang w:val="en-GB"/>
+        </w:rPr>
+        <w:t xml:space="preserve">Plot </w:t>
+      </w:r>
+      <w:r>
+        <w:rPr>
+          <w:lang w:val="en-GB"/>
+        </w:rPr>
+        <w:fldChar w:fldCharType="begin"/>
+      </w:r>
+      <w:r>
+        <w:rPr>
+          <w:lang w:val="en-GB"/>
+        </w:rPr>
+        <w:instrText xml:space="preserve"> SEQ Plot \* ARABIC </w:instrText>
+      </w:r>
+      <w:r>
+        <w:rPr>
+          <w:lang w:val="en-GB"/>
+        </w:rPr>
+        <w:fldChar w:fldCharType="separate"/>
+      </w:r>
+      <w:r>
+        <w:rPr>
+          <w:noProof/>
+          <w:lang w:val="en-GB"/>
+        </w:rPr>
+        <w:t>6</w:t>
+      </w:r>
+      <w:r>
+        <w:rPr>
+          <w:lang w:val="en-GB"/>
+        </w:rPr>
+        <w:fldChar w:fldCharType="end"/>
+      </w:r>
+      <w:r>
+        <w:rPr>
+          <w:lang w:val="en-GB"/>
+        </w:rPr>
+        <w:t>: Mean Roberta compound score for intervention</w:t>
+      </w:r>
     </w:p>
     <w:p>
       <w:pPr>
         <w:pStyle w:val="Overskrift1"/>
+        <w:spacing w:line="360" w:lineRule="auto"/>
         <w:rPr>
           <w:lang w:val="en-GB"/>
         </w:rPr>
@@ -1548,228 +2822,665 @@
     </w:p>
     <w:p>
       <w:pPr>
-        <w:rPr>
-          <w:lang w:val="en-GB"/>
-        </w:rPr>
-      </w:pPr>
-      <w:r>
-        <w:rPr>
-          <w:lang w:val="en-GB"/>
-        </w:rPr>
-        <w:t>Why the backfire effect</w:t>
-      </w:r>
-    </w:p>
-    <w:p>
-      <w:pPr>
-        <w:rPr>
-          <w:lang w:val="en-GB"/>
-        </w:rPr>
-      </w:pPr>
-    </w:p>
-    <w:p>
-      <w:pPr>
-        <w:rPr>
-          <w:lang w:val="en-GB"/>
-        </w:rPr>
-      </w:pPr>
-      <w:r>
-        <w:rPr>
-          <w:lang w:val="en-GB"/>
-        </w:rPr>
-        <w:t>Inconclusive</w:t>
-      </w:r>
-      <w:r>
-        <w:rPr>
-          <w:lang w:val="en-GB"/>
-        </w:rPr>
-        <w:t>!!</w:t>
-      </w:r>
-    </w:p>
-    <w:p>
-      <w:pPr>
-        <w:rPr>
-          <w:lang w:val="en-US"/>
-        </w:rPr>
-      </w:pPr>
+        <w:spacing w:line="360" w:lineRule="auto"/>
+        <w:rPr>
+          <w:lang w:val="en-GB"/>
+        </w:rPr>
+      </w:pPr>
+      <w:r>
+        <w:rPr>
+          <w:lang w:val="en-GB"/>
+        </w:rPr>
+        <w:t>Several insights to the data might serve as explanation to the backfire effect of the intervention.</w:t>
+      </w:r>
+    </w:p>
+    <w:p>
+      <w:pPr>
+        <w:spacing w:line="360" w:lineRule="auto"/>
+        <w:rPr>
+          <w:lang w:val="en-GB"/>
+        </w:rPr>
+      </w:pPr>
+      <w:r>
+        <w:rPr>
+          <w:lang w:val="en-GB"/>
+        </w:rPr>
+        <w:t xml:space="preserve">Posts evolving around certain controversial political topics can at times results in a more negative and harsh comment section. The intervention posts of this study do occasionally include such topics e.g. LGBT+, racism, </w:t>
+      </w:r>
+      <w:proofErr w:type="spellStart"/>
+      <w:r>
+        <w:rPr>
+          <w:lang w:val="en-GB"/>
+        </w:rPr>
+        <w:t>Lynetteholmen</w:t>
+      </w:r>
+      <w:proofErr w:type="spellEnd"/>
+      <w:r>
+        <w:rPr>
+          <w:lang w:val="en-GB"/>
+        </w:rPr>
+        <w:t>, wokeness, municipal budget</w:t>
+      </w:r>
+      <w:r>
+        <w:rPr>
+          <w:lang w:val="en-GB"/>
+        </w:rPr>
+        <w:t>s etc.</w:t>
+      </w:r>
+      <w:r>
+        <w:rPr>
+          <w:lang w:val="en-GB"/>
+        </w:rPr>
+        <w:t xml:space="preserve"> which could explain why comments from intervention posts hold a more negative sentiment. Furthermore, it is possible that </w:t>
+      </w:r>
+      <w:r>
+        <w:rPr>
+          <w:lang w:val="en-GB"/>
+        </w:rPr>
+        <w:t>Facebook</w:t>
+      </w:r>
+      <w:r>
+        <w:rPr>
+          <w:lang w:val="en-GB"/>
+        </w:rPr>
+        <w:t xml:space="preserve"> users was negatively triggered by the intervention comment itself</w:t>
+      </w:r>
+      <w:r>
+        <w:rPr>
+          <w:lang w:val="en-GB"/>
+        </w:rPr>
+        <w:t xml:space="preserve">. Looking at the intervention comments, multiple examples of such situation </w:t>
+      </w:r>
+      <w:r>
+        <w:rPr>
+          <w:lang w:val="en-GB"/>
+        </w:rPr>
+        <w:t>exist</w:t>
+      </w:r>
+      <w:r>
+        <w:rPr>
+          <w:lang w:val="en-GB"/>
+        </w:rPr>
+        <w:t>.</w:t>
+      </w:r>
+    </w:p>
+    <w:p>
+      <w:pPr>
+        <w:spacing w:line="360" w:lineRule="auto"/>
+        <w:rPr>
+          <w:lang w:val="en-GB"/>
+        </w:rPr>
+      </w:pPr>
+    </w:p>
+    <w:p>
+      <w:pPr>
+        <w:spacing w:line="360" w:lineRule="auto"/>
+        <w:rPr>
+          <w:lang w:val="en-GB"/>
+        </w:rPr>
+      </w:pPr>
+    </w:p>
+    <w:p>
+      <w:pPr>
+        <w:spacing w:line="360" w:lineRule="auto"/>
+        <w:rPr>
+          <w:lang w:val="en-GB"/>
+        </w:rPr>
+      </w:pPr>
+      <w:r>
+        <w:rPr>
+          <w:lang w:val="en-GB"/>
+        </w:rPr>
+        <w:t xml:space="preserve">  </w:t>
+      </w:r>
+    </w:p>
+    <w:p>
+      <w:pPr>
+        <w:keepNext/>
+        <w:spacing w:line="360" w:lineRule="auto"/>
+        <w:rPr>
+          <w:lang w:val="en-GB"/>
+        </w:rPr>
+      </w:pPr>
+      <w:r>
+        <w:rPr>
+          <w:noProof/>
+          <w:lang w:val="en-GB"/>
+        </w:rPr>
+        <w:lastRenderedPageBreak/>
+        <w:drawing>
+          <wp:inline distT="0" distB="0" distL="0" distR="0" wp14:anchorId="30A8CE13" wp14:editId="4DBACD65">
+            <wp:extent cx="5655213" cy="3151839"/>
+            <wp:effectExtent l="0" t="0" r="0" b="0"/>
+            <wp:docPr id="1795806671" name="Billede 14" descr="Et billede, der indeholder tekst, Font/skrifttype, Website, Webside&#10;&#10;Automatisk genereret beskrivelse"/>
+            <wp:cNvGraphicFramePr>
+              <a:graphicFrameLocks xmlns:a="http://schemas.openxmlformats.org/drawingml/2006/main" noChangeAspect="1"/>
+            </wp:cNvGraphicFramePr>
+            <a:graphic xmlns:a="http://schemas.openxmlformats.org/drawingml/2006/main">
+              <a:graphicData uri="http://schemas.openxmlformats.org/drawingml/2006/picture">
+                <pic:pic xmlns:pic="http://schemas.openxmlformats.org/drawingml/2006/picture">
+                  <pic:nvPicPr>
+                    <pic:cNvPr id="1795806671" name="Billede 14" descr="Et billede, der indeholder tekst, Font/skrifttype, Website, Webside&#10;&#10;Automatisk genereret beskrivelse"/>
+                    <pic:cNvPicPr/>
+                  </pic:nvPicPr>
+                  <pic:blipFill>
+                    <a:blip r:embed="rId17">
+                      <a:extLst>
+                        <a:ext uri="{28A0092B-C50C-407E-A947-70E740481C1C}">
+                          <a14:useLocalDpi xmlns:a14="http://schemas.microsoft.com/office/drawing/2010/main" val="0"/>
+                        </a:ext>
+                      </a:extLst>
+                    </a:blip>
+                    <a:stretch>
+                      <a:fillRect/>
+                    </a:stretch>
+                  </pic:blipFill>
+                  <pic:spPr>
+                    <a:xfrm>
+                      <a:off x="0" y="0"/>
+                      <a:ext cx="5659669" cy="3154322"/>
+                    </a:xfrm>
+                    <a:prstGeom prst="rect">
+                      <a:avLst/>
+                    </a:prstGeom>
+                  </pic:spPr>
+                </pic:pic>
+              </a:graphicData>
+            </a:graphic>
+          </wp:inline>
+        </w:drawing>
+      </w:r>
+    </w:p>
+    <w:p>
+      <w:pPr>
+        <w:pStyle w:val="Billedtekst"/>
+        <w:spacing w:line="360" w:lineRule="auto"/>
+        <w:rPr>
+          <w:lang w:val="en-GB"/>
+        </w:rPr>
+      </w:pPr>
+      <w:r>
+        <w:rPr>
+          <w:lang w:val="en-GB"/>
+        </w:rPr>
+        <w:t xml:space="preserve">Figure </w:t>
+      </w:r>
+      <w:r>
+        <w:rPr>
+          <w:lang w:val="en-GB"/>
+        </w:rPr>
+        <w:t>2</w:t>
+      </w:r>
+      <w:r>
+        <w:rPr>
+          <w:lang w:val="en-GB"/>
+        </w:rPr>
+        <w:t>: screenshots of comments from intervention posts</w:t>
+      </w:r>
+    </w:p>
+    <w:p>
+      <w:pPr>
+        <w:spacing w:line="360" w:lineRule="auto"/>
+        <w:rPr>
+          <w:lang w:val="en-GB"/>
+        </w:rPr>
+      </w:pPr>
+      <w:r>
+        <w:rPr>
+          <w:lang w:val="en-GB"/>
+        </w:rPr>
+        <w:t xml:space="preserve">Comments like these all results in a negative sentiment score. </w:t>
+      </w:r>
+    </w:p>
+    <w:p>
+      <w:pPr>
+        <w:spacing w:line="360" w:lineRule="auto"/>
+        <w:rPr>
+          <w:lang w:val="en-GB"/>
+        </w:rPr>
+      </w:pPr>
+      <w:r>
+        <w:rPr>
+          <w:lang w:val="en-GB"/>
+        </w:rPr>
+        <w:t xml:space="preserve">Finally, and most likely, the backfire effect is caused by randomness. </w:t>
+      </w:r>
+      <w:r>
+        <w:rPr>
+          <w:lang w:val="en-GB"/>
+        </w:rPr>
+        <w:t>when accounting for the data structure, no significant effect</w:t>
+      </w:r>
+      <w:r>
+        <w:rPr>
+          <w:lang w:val="en-GB"/>
+        </w:rPr>
+        <w:t>s</w:t>
+      </w:r>
+      <w:r>
+        <w:rPr>
+          <w:lang w:val="en-GB"/>
+        </w:rPr>
+        <w:t xml:space="preserve"> of the models </w:t>
+      </w:r>
+      <w:proofErr w:type="gramStart"/>
+      <w:r>
+        <w:rPr>
+          <w:lang w:val="en-GB"/>
+        </w:rPr>
+        <w:t>exists</w:t>
+      </w:r>
+      <w:proofErr w:type="gramEnd"/>
+      <w:r>
+        <w:rPr>
+          <w:lang w:val="en-GB"/>
+        </w:rPr>
+        <w:t xml:space="preserve">, i.e. after </w:t>
+      </w:r>
+      <w:r>
+        <w:rPr>
+          <w:lang w:val="en-GB"/>
+        </w:rPr>
+        <w:t>accounting for factors like general tendencies within a certain post, from a certain politician, or within a certain municipality</w:t>
+      </w:r>
+      <w:r>
+        <w:rPr>
+          <w:lang w:val="en-GB"/>
+        </w:rPr>
+        <w:t>, not much of the sentiment can be explained purely b</w:t>
+      </w:r>
+      <w:r>
+        <w:rPr>
+          <w:lang w:val="en-GB"/>
+        </w:rPr>
+        <w:t>y</w:t>
+      </w:r>
+      <w:r>
+        <w:rPr>
+          <w:lang w:val="en-GB"/>
+        </w:rPr>
+        <w:t xml:space="preserve"> the intervention</w:t>
+      </w:r>
+      <w:r>
+        <w:rPr>
+          <w:lang w:val="en-GB"/>
+        </w:rPr>
+        <w:t xml:space="preserve"> itself</w:t>
+      </w:r>
+      <w:r>
+        <w:rPr>
+          <w:lang w:val="en-GB"/>
+        </w:rPr>
+        <w:t>, at least not enough to make any of the models certain of a</w:t>
+      </w:r>
+      <w:r>
+        <w:rPr>
+          <w:lang w:val="en-GB"/>
+        </w:rPr>
+        <w:t>n</w:t>
+      </w:r>
+      <w:r>
+        <w:rPr>
+          <w:lang w:val="en-GB"/>
+        </w:rPr>
+        <w:t xml:space="preserve"> established</w:t>
+      </w:r>
+      <w:r>
+        <w:rPr>
+          <w:lang w:val="en-GB"/>
+        </w:rPr>
+        <w:t xml:space="preserve"> intervention</w:t>
+      </w:r>
+      <w:r>
+        <w:rPr>
+          <w:lang w:val="en-GB"/>
+        </w:rPr>
+        <w:t xml:space="preserve"> effect. </w:t>
+      </w:r>
+      <w:r>
+        <w:rPr>
+          <w:lang w:val="en-GB"/>
+        </w:rPr>
+        <w:t xml:space="preserve">More data from intervention posts is needed to </w:t>
+      </w:r>
+      <w:r>
+        <w:rPr>
+          <w:lang w:val="en-GB"/>
+        </w:rPr>
+        <w:t>draw</w:t>
+      </w:r>
+      <w:r>
+        <w:rPr>
+          <w:lang w:val="en-GB"/>
+        </w:rPr>
+        <w:t xml:space="preserve"> any</w:t>
+      </w:r>
+      <w:r>
+        <w:rPr>
+          <w:lang w:val="en-GB"/>
+        </w:rPr>
+        <w:t xml:space="preserve"> final</w:t>
+      </w:r>
+      <w:r>
+        <w:rPr>
+          <w:lang w:val="en-GB"/>
+        </w:rPr>
+        <w:t xml:space="preserve"> conclusions </w:t>
+      </w:r>
+      <w:r>
+        <w:rPr>
+          <w:lang w:val="en-GB"/>
+        </w:rPr>
+        <w:t>on</w:t>
+      </w:r>
+      <w:r>
+        <w:rPr>
+          <w:lang w:val="en-GB"/>
+        </w:rPr>
+        <w:t xml:space="preserve"> the effect of an </w:t>
+      </w:r>
+      <w:r>
+        <w:rPr>
+          <w:lang w:val="en-GB"/>
+        </w:rPr>
+        <w:t>intervention</w:t>
+      </w:r>
+      <w:r>
+        <w:rPr>
+          <w:lang w:val="en-GB"/>
+        </w:rPr>
+        <w:t xml:space="preserve"> comment.</w:t>
+      </w:r>
+      <w:r>
+        <w:rPr>
+          <w:lang w:val="en-GB"/>
+        </w:rPr>
+        <w:t xml:space="preserve"> </w:t>
+      </w:r>
+      <w:r>
+        <w:rPr>
+          <w:lang w:val="en-GB"/>
+        </w:rPr>
+        <w:t xml:space="preserve">Hence it is important to emphasize </w:t>
+      </w:r>
+      <w:r>
+        <w:rPr>
+          <w:lang w:val="en-GB"/>
+        </w:rPr>
+        <w:t>that the results regarding a definite treatment effect are i</w:t>
+      </w:r>
+      <w:r>
+        <w:rPr>
+          <w:lang w:val="en-GB"/>
+        </w:rPr>
+        <w:t>nconclusive</w:t>
+      </w:r>
+      <w:r>
+        <w:rPr>
+          <w:lang w:val="en-GB"/>
+        </w:rPr>
+        <w:t xml:space="preserve">. </w:t>
+      </w:r>
+      <w:r>
+        <w:rPr>
+          <w:rFonts w:cs="Helvetica Neue"/>
+          <w:color w:val="000000"/>
+          <w:kern w:val="0"/>
+          <w:lang w:val="en-GB"/>
+        </w:rPr>
+        <w:t>Due to the</w:t>
+      </w:r>
+      <w:r>
+        <w:rPr>
+          <w:rFonts w:cs="Helvetica Neue"/>
+          <w:color w:val="000000"/>
+          <w:kern w:val="0"/>
+          <w:lang w:val="en-GB"/>
+        </w:rPr>
+        <w:t xml:space="preserve"> random assignments of treatment, </w:t>
+      </w:r>
+      <w:r>
+        <w:rPr>
+          <w:rFonts w:cs="Helvetica Neue"/>
+          <w:color w:val="000000"/>
+          <w:kern w:val="0"/>
+          <w:lang w:val="en-GB"/>
+        </w:rPr>
+        <w:t xml:space="preserve">we </w:t>
+      </w:r>
+      <w:r>
+        <w:rPr>
+          <w:rFonts w:cs="Helvetica Neue"/>
+          <w:color w:val="000000"/>
+          <w:kern w:val="0"/>
+          <w:lang w:val="en-GB"/>
+        </w:rPr>
+        <w:t>can’t</w:t>
+      </w:r>
+      <w:r>
+        <w:rPr>
+          <w:rFonts w:cs="Helvetica Neue"/>
+          <w:color w:val="000000"/>
+          <w:kern w:val="0"/>
+          <w:lang w:val="en-GB"/>
+        </w:rPr>
+        <w:t xml:space="preserve"> be certain that the backfire effect </w:t>
+      </w:r>
+      <w:r>
+        <w:rPr>
+          <w:rFonts w:cs="Helvetica Neue"/>
+          <w:color w:val="000000"/>
+          <w:kern w:val="0"/>
+          <w:lang w:val="en-GB"/>
+        </w:rPr>
+        <w:t>is</w:t>
+      </w:r>
+      <w:r>
+        <w:rPr>
+          <w:rFonts w:cs="Helvetica Neue"/>
+          <w:color w:val="000000"/>
+          <w:kern w:val="0"/>
+          <w:lang w:val="en-GB"/>
+        </w:rPr>
+        <w:t xml:space="preserve"> exclusively </w:t>
+      </w:r>
+      <w:r>
+        <w:rPr>
+          <w:rFonts w:cs="Helvetica Neue"/>
+          <w:color w:val="000000"/>
+          <w:kern w:val="0"/>
+          <w:lang w:val="en-GB"/>
+        </w:rPr>
+        <w:t>caused b</w:t>
+      </w:r>
+      <w:r>
+        <w:rPr>
+          <w:rFonts w:cs="Helvetica Neue"/>
+          <w:color w:val="000000"/>
+          <w:kern w:val="0"/>
+          <w:lang w:val="en-GB"/>
+        </w:rPr>
+        <w:t>y</w:t>
+      </w:r>
+      <w:r>
+        <w:rPr>
+          <w:rFonts w:cs="Helvetica Neue"/>
+          <w:color w:val="000000"/>
+          <w:kern w:val="0"/>
+          <w:lang w:val="en-GB"/>
+        </w:rPr>
+        <w:t xml:space="preserve"> </w:t>
+      </w:r>
+      <w:r>
+        <w:rPr>
+          <w:rFonts w:cs="Helvetica Neue"/>
+          <w:color w:val="000000"/>
+          <w:kern w:val="0"/>
+          <w:lang w:val="en-GB"/>
+        </w:rPr>
+        <w:t>the intervention</w:t>
+      </w:r>
+      <w:r>
+        <w:rPr>
+          <w:rFonts w:cs="Helvetica Neue"/>
+          <w:color w:val="000000"/>
+          <w:kern w:val="0"/>
+          <w:lang w:val="en-GB"/>
+        </w:rPr>
+        <w:t xml:space="preserve"> itself. The results however, being based on more than 13.000 comments, provides a good indication of general tendencies and patterns for comment sections on Danish political posts, and the differences that seems evident across the two most inhabited municipalities, </w:t>
+      </w:r>
+      <w:proofErr w:type="spellStart"/>
+      <w:r>
+        <w:rPr>
+          <w:rFonts w:cs="Helvetica Neue"/>
+          <w:color w:val="000000"/>
+          <w:kern w:val="0"/>
+          <w:lang w:val="en-GB"/>
+        </w:rPr>
+        <w:t>Århus</w:t>
+      </w:r>
+      <w:proofErr w:type="spellEnd"/>
+      <w:r>
+        <w:rPr>
+          <w:rFonts w:cs="Helvetica Neue"/>
+          <w:color w:val="000000"/>
+          <w:kern w:val="0"/>
+          <w:lang w:val="en-GB"/>
+        </w:rPr>
+        <w:t xml:space="preserve"> and Copenhagen.</w:t>
+      </w:r>
       <w:r>
         <w:rPr>
           <w:rFonts w:ascii="Helvetica Neue" w:hAnsi="Helvetica Neue" w:cs="Helvetica Neue"/>
           <w:color w:val="000000"/>
           <w:kern w:val="0"/>
-          <w:lang w:val="en-US"/>
-        </w:rPr>
-        <w:t>no certainty because of random assignments of treatment</w:t>
-      </w:r>
-      <w:r>
-        <w:rPr>
-          <w:rFonts w:ascii="Helvetica Neue" w:hAnsi="Helvetica Neue" w:cs="Helvetica Neue"/>
+          <w:lang w:val="en-GB"/>
+        </w:rPr>
+        <w:t xml:space="preserve"> </w:t>
+      </w:r>
+    </w:p>
+    <w:p>
+      <w:pPr>
+        <w:pStyle w:val="Overskrift1"/>
+        <w:spacing w:line="360" w:lineRule="auto"/>
+        <w:rPr>
+          <w:lang w:val="en-GB"/>
+        </w:rPr>
+      </w:pPr>
+      <w:r>
+        <w:rPr>
+          <w:lang w:val="en-GB"/>
+        </w:rPr>
+        <w:t>Appendix</w:t>
+      </w:r>
+    </w:p>
+    <w:p>
+      <w:pPr>
+        <w:pStyle w:val="NormalWeb"/>
+        <w:spacing w:line="360" w:lineRule="auto"/>
+        <w:rPr>
+          <w:rFonts w:asciiTheme="minorHAnsi" w:hAnsiTheme="minorHAnsi"/>
           <w:color w:val="000000"/>
-          <w:kern w:val="0"/>
-          <w:lang w:val="en-US"/>
-        </w:rPr>
-        <w:t xml:space="preserve">, </w:t>
-      </w:r>
-      <w:proofErr w:type="spellStart"/>
-      <w:proofErr w:type="gramStart"/>
-      <w:r>
-        <w:rPr>
-          <w:rFonts w:ascii="Helvetica Neue" w:hAnsi="Helvetica Neue" w:cs="Helvetica Neue"/>
+        </w:rPr>
+      </w:pPr>
+      <w:r>
+        <w:rPr>
+          <w:rFonts w:asciiTheme="minorHAnsi" w:hAnsiTheme="minorHAnsi"/>
           <w:color w:val="000000"/>
-          <w:kern w:val="0"/>
-          <w:lang w:val="en-US"/>
-        </w:rPr>
-        <w:t>cant</w:t>
-      </w:r>
-      <w:proofErr w:type="spellEnd"/>
-      <w:proofErr w:type="gramEnd"/>
-      <w:r>
-        <w:rPr>
-          <w:rFonts w:ascii="Helvetica Neue" w:hAnsi="Helvetica Neue" w:cs="Helvetica Neue"/>
+        </w:rPr>
+        <w:t>NÅR DU OPLEVER FJENDTLIGE KOMMENTARER: SIG FRA, ANMELD, STØT OP!</w:t>
+      </w:r>
+    </w:p>
+    <w:p>
+      <w:pPr>
+        <w:pStyle w:val="NormalWeb"/>
+        <w:spacing w:line="360" w:lineRule="auto"/>
+        <w:rPr>
+          <w:rFonts w:asciiTheme="minorHAnsi" w:hAnsiTheme="minorHAnsi"/>
           <w:color w:val="000000"/>
-          <w:kern w:val="0"/>
-          <w:lang w:val="en-US"/>
-        </w:rPr>
-        <w:t xml:space="preserve"> be certain </w:t>
-      </w:r>
-      <w:r>
-        <w:rPr>
-          <w:rFonts w:ascii="Helvetica Neue" w:hAnsi="Helvetica Neue" w:cs="Helvetica Neue"/>
+        </w:rPr>
+      </w:pPr>
+      <w:r>
+        <w:rPr>
+          <w:rFonts w:asciiTheme="minorHAnsi" w:hAnsiTheme="minorHAnsi"/>
           <w:color w:val="000000"/>
-          <w:kern w:val="0"/>
-          <w:lang w:val="en-US"/>
-        </w:rPr>
-        <w:t>that the backfire effect are exclusively due to the intervention</w:t>
-      </w:r>
-    </w:p>
-    <w:p>
-      <w:pPr>
-        <w:rPr>
-          <w:lang w:val="en-GB"/>
-        </w:rPr>
-      </w:pPr>
-    </w:p>
-    <w:p>
-      <w:pPr>
-        <w:pStyle w:val="Overskrift1"/>
-        <w:rPr>
-          <w:lang w:val="en-GB"/>
-        </w:rPr>
-      </w:pPr>
-      <w:r>
-        <w:rPr>
-          <w:lang w:val="en-GB"/>
-        </w:rPr>
-        <w:t>Conclusion?</w:t>
-      </w:r>
-    </w:p>
-    <w:p>
-      <w:pPr>
-        <w:rPr>
-          <w:lang w:val="en-GB"/>
-        </w:rPr>
-      </w:pPr>
-    </w:p>
-    <w:p>
-      <w:pPr>
-        <w:rPr>
-          <w:lang w:val="en-GB"/>
-        </w:rPr>
-      </w:pPr>
-    </w:p>
-    <w:p>
-      <w:pPr>
-        <w:pStyle w:val="Overskrift1"/>
-        <w:rPr>
-          <w:lang w:val="en-GB"/>
-        </w:rPr>
-      </w:pPr>
-      <w:r>
-        <w:rPr>
-          <w:lang w:val="en-GB"/>
-        </w:rPr>
-        <w:t>Appendix</w:t>
-      </w:r>
-    </w:p>
-    <w:p>
-      <w:pPr>
-        <w:rPr>
-          <w:lang w:val="en-GB"/>
-        </w:rPr>
-      </w:pPr>
+        </w:rPr>
+        <w:lastRenderedPageBreak/>
+        <w:t>Vi ønsker alle platforme, hvor vi kan diskutere åbent. Men fjendtlige kommentarer på sociale medier forekommer ofte, rammer alle og kommer i mange former. At opleve fjendtlige kommentarer giver folk lyst til at trække sig fra diskussioner.</w:t>
+      </w:r>
+      <w:r>
+        <w:rPr>
+          <w:rFonts w:ascii="Arial" w:hAnsi="Arial" w:cs="Arial"/>
+          <w:color w:val="000000"/>
+        </w:rPr>
+        <w:t> </w:t>
+      </w:r>
+      <w:r>
+        <w:rPr>
+          <w:rFonts w:asciiTheme="minorHAnsi" w:hAnsiTheme="minorHAnsi"/>
+          <w:color w:val="000000"/>
+        </w:rPr>
+        <w:t>Når du oplever fjendtlighed på sociale medier, kan du vise din modstand på mange måder. Ved at vise din modstand bliver du en del af løsningen! Du kan gøre en stor forskel ved at følge tre enkle råd:</w:t>
+      </w:r>
     </w:p>
     <w:p>
       <w:pPr>
         <w:pStyle w:val="NormalWeb"/>
-        <w:rPr>
+        <w:spacing w:line="360" w:lineRule="auto"/>
+        <w:rPr>
+          <w:rFonts w:asciiTheme="minorHAnsi" w:hAnsiTheme="minorHAnsi"/>
           <w:color w:val="000000"/>
         </w:rPr>
       </w:pPr>
       <w:r>
         <w:rPr>
+          <w:rFonts w:asciiTheme="minorHAnsi" w:hAnsiTheme="minorHAnsi"/>
           <w:color w:val="000000"/>
         </w:rPr>
-        <w:t>NÅR DU OPLEVER FJENDTLIGE KOMMENTARER: SIG FRA, ANMELD, STØT OP!</w:t>
+        <w:t>Sig fra: Gør høfligt opmærksom på indlæggets fjendtlige karakter, eller prøv at vække folks medfølelse. Reager aldrig på fjendtligt indhold med mere fjendtlighed.</w:t>
       </w:r>
     </w:p>
     <w:p>
       <w:pPr>
         <w:pStyle w:val="NormalWeb"/>
-        <w:rPr>
+        <w:spacing w:line="360" w:lineRule="auto"/>
+        <w:rPr>
+          <w:rFonts w:asciiTheme="minorHAnsi" w:hAnsiTheme="minorHAnsi"/>
           <w:color w:val="000000"/>
         </w:rPr>
       </w:pPr>
       <w:r>
         <w:rPr>
+          <w:rFonts w:asciiTheme="minorHAnsi" w:hAnsiTheme="minorHAnsi"/>
           <w:color w:val="000000"/>
         </w:rPr>
-        <w:t>Vi ønsker alle platforme, hvor vi kan diskutere åbent. Men fjendtlige kommentarer på sociale medier forekommer ofte, rammer alle og kommer i mange former. At opleve fjendtlige kommentarer giver folk lyst til at trække sig fra diskussioner. Når du oplever fjendtlighed på sociale medier, kan du vise din modstand på mange måder. Ved at vise din modstand bliver du en del af løsningen! Du kan gøre en stor forskel ved at følge tre enkle råd:</w:t>
+        <w:t>Anmeld: Brug platformens anmeld-funktion til at gøre platformens moderatorer opmærksomme på den fjendtlige kommentar. Støt op: Vis din støtte til modtageren af det fjendtlige indhold i en kommentar eller i en privat besked.</w:t>
       </w:r>
     </w:p>
     <w:p>
       <w:pPr>
         <w:pStyle w:val="NormalWeb"/>
-        <w:rPr>
+        <w:spacing w:line="360" w:lineRule="auto"/>
+        <w:rPr>
+          <w:rFonts w:asciiTheme="minorHAnsi" w:hAnsiTheme="minorHAnsi"/>
           <w:color w:val="000000"/>
         </w:rPr>
       </w:pPr>
       <w:r>
         <w:rPr>
+          <w:rFonts w:asciiTheme="minorHAnsi" w:hAnsiTheme="minorHAnsi"/>
           <w:color w:val="000000"/>
         </w:rPr>
-        <w:t>Sig fra: Gør høfligt opmærksom på indlæggets fjendtlige karakter, eller prøv at vække folks medfølelse. Reager aldrig på fjendtligt indhold med mere fjendtlighed.</w:t>
-      </w:r>
-    </w:p>
-    <w:p>
-      <w:pPr>
-        <w:pStyle w:val="NormalWeb"/>
-        <w:rPr>
-          <w:color w:val="000000"/>
-        </w:rPr>
-      </w:pPr>
-      <w:r>
-        <w:rPr>
-          <w:color w:val="000000"/>
-        </w:rPr>
-        <w:t>Anmeld: Brug platformens anmeld-funktion til at gøre platformens moderatorer opmærksomme på den fjendtlige kommentar. Støt op: Vis din støtte til modtageren af det fjendtlige indhold i en kommentar eller i en privat besked.</w:t>
-      </w:r>
-    </w:p>
-    <w:p>
-      <w:pPr>
-        <w:pStyle w:val="NormalWeb"/>
-        <w:rPr>
-          <w:color w:val="000000"/>
-        </w:rPr>
-      </w:pPr>
-      <w:r>
-        <w:rPr>
-          <w:color w:val="000000"/>
-        </w:rPr>
         <w:t>Når du viser din modstand mod fjendtlige kommentarer, hjælper du offeret med at bearbejde det og få diskussionen tilbage på sporet. Målet er ikke at få afsenderen af den fjendtlige kommentar til at ændre mening, men at vise at du tager afstand fra det. Det, du synes er fjendtligt, er der sandsynligvis også andre, der synes er fjendtligt. Når du viser din modstand mod fjendtlige kommentarer er du ikke alene. Du er ikke alene, når du viser din modstand mod fjendtlige kommentarer.</w:t>
       </w:r>
     </w:p>
-    <w:p/>
+    <w:p>
+      <w:pPr>
+        <w:spacing w:line="360" w:lineRule="auto"/>
+      </w:pPr>
+    </w:p>
     <w:sectPr>
-      <w:headerReference w:type="default" r:id="rId7"/>
+      <w:headerReference w:type="default" r:id="rId18"/>
       <w:pgSz w:w="11906" w:h="16838"/>
       <w:pgMar w:top="1701" w:right="1134" w:bottom="1701" w:left="1134" w:header="708" w:footer="708" w:gutter="0"/>
       <w:cols w:space="708"/>
@@ -1838,6 +3549,118 @@
 <file path=word/numbering.xml><?xml version="1.0" encoding="utf-8"?>
 <w:numbering xmlns:wpc="http://schemas.microsoft.com/office/word/2010/wordprocessingCanvas" xmlns:cx="http://schemas.microsoft.com/office/drawing/2014/chartex" xmlns:cx1="http://schemas.microsoft.com/office/drawing/2015/9/8/chartex" xmlns:cx2="http://schemas.microsoft.com/office/drawing/2015/10/21/chartex" xmlns:cx3="http://schemas.microsoft.com/office/drawing/2016/5/9/chartex" xmlns:cx4="http://schemas.microsoft.com/office/drawing/2016/5/10/chartex" xmlns:cx5="http://schemas.microsoft.com/office/drawing/2016/5/11/chartex" xmlns:cx6="http://schemas.microsoft.com/office/drawing/2016/5/12/chartex" xmlns:cx7="http://schemas.microsoft.com/office/drawing/2016/5/13/chartex" xmlns:cx8="http://schemas.microsoft.com/office/drawing/2016/5/14/chartex" xmlns:mc="http://schemas.openxmlformats.org/markup-compatibility/2006" xmlns:aink="http://schemas.microsoft.com/office/drawing/2016/ink" xmlns:am3d="http://schemas.microsoft.com/office/drawing/2017/model3d" xmlns:o="urn:schemas-microsoft-com:office:office" xmlns:oel="http://schemas.microsoft.com/office/2019/extlst" xmlns:r="http://schemas.openxmlformats.org/officeDocument/2006/relationships" xmlns:m="http://schemas.openxmlformats.org/officeDocument/2006/math" xmlns:v="urn:schemas-microsoft-com:vml" xmlns:wp14="http://schemas.microsoft.com/office/word/2010/wordprocessingDrawing" xmlns:wp="http://schemas.openxmlformats.org/drawingml/2006/wordprocessingDrawing" xmlns:w10="urn:schemas-microsoft-com:office:word" xmlns:w="http://schemas.openxmlformats.org/wordprocessingml/2006/main" xmlns:w14="http://schemas.microsoft.com/office/word/2010/wordml" xmlns:w15="http://schemas.microsoft.com/office/word/2012/wordml" xmlns:w16cex="http://schemas.microsoft.com/office/word/2018/wordml/cex" xmlns:w16cid="http://schemas.microsoft.com/office/word/2016/wordml/cid" xmlns:w16="http://schemas.microsoft.com/office/word/2018/wordml" xmlns:w16sdtdh="http://schemas.microsoft.com/office/word/2020/wordml/sdtdatahash" xmlns:w16se="http://schemas.microsoft.com/office/word/2015/wordml/symex" xmlns:wpg="http://schemas.microsoft.com/office/word/2010/wordprocessingGroup" xmlns:wpi="http://schemas.microsoft.com/office/word/2010/wordprocessingInk" xmlns:wne="http://schemas.microsoft.com/office/word/2006/wordml" xmlns:wps="http://schemas.microsoft.com/office/word/2010/wordprocessingShape" mc:Ignorable="w14 w15 w16se w16cid w16 w16cex w16sdtdh wp14">
   <w:abstractNum w:abstractNumId="0" w15:restartNumberingAfterBreak="0">
+    <w:nsid w:val="10096F6E"/>
+    <w:multiLevelType w:val="hybridMultilevel"/>
+    <w:tmpl w:val="2494921A"/>
+    <w:lvl w:ilvl="0" w:tplc="4FFC0A66">
+      <w:numFmt w:val="bullet"/>
+      <w:lvlText w:val="-"/>
+      <w:lvlJc w:val="left"/>
+      <w:pPr>
+        <w:ind w:left="720" w:hanging="360"/>
+      </w:pPr>
+      <w:rPr>
+        <w:rFonts w:ascii="Aptos" w:eastAsiaTheme="minorHAnsi" w:hAnsi="Aptos" w:cstheme="minorBidi" w:hint="default"/>
+      </w:rPr>
+    </w:lvl>
+    <w:lvl w:ilvl="1" w:tplc="04060003" w:tentative="1">
+      <w:start w:val="1"/>
+      <w:numFmt w:val="bullet"/>
+      <w:lvlText w:val="o"/>
+      <w:lvlJc w:val="left"/>
+      <w:pPr>
+        <w:ind w:left="1440" w:hanging="360"/>
+      </w:pPr>
+      <w:rPr>
+        <w:rFonts w:ascii="Courier New" w:hAnsi="Courier New" w:hint="default"/>
+      </w:rPr>
+    </w:lvl>
+    <w:lvl w:ilvl="2" w:tplc="04060005" w:tentative="1">
+      <w:start w:val="1"/>
+      <w:numFmt w:val="bullet"/>
+      <w:lvlText w:val=""/>
+      <w:lvlJc w:val="left"/>
+      <w:pPr>
+        <w:ind w:left="2160" w:hanging="360"/>
+      </w:pPr>
+      <w:rPr>
+        <w:rFonts w:ascii="Wingdings" w:hAnsi="Wingdings" w:hint="default"/>
+      </w:rPr>
+    </w:lvl>
+    <w:lvl w:ilvl="3" w:tplc="04060001" w:tentative="1">
+      <w:start w:val="1"/>
+      <w:numFmt w:val="bullet"/>
+      <w:lvlText w:val=""/>
+      <w:lvlJc w:val="left"/>
+      <w:pPr>
+        <w:ind w:left="2880" w:hanging="360"/>
+      </w:pPr>
+      <w:rPr>
+        <w:rFonts w:ascii="Symbol" w:hAnsi="Symbol" w:hint="default"/>
+      </w:rPr>
+    </w:lvl>
+    <w:lvl w:ilvl="4" w:tplc="04060003" w:tentative="1">
+      <w:start w:val="1"/>
+      <w:numFmt w:val="bullet"/>
+      <w:lvlText w:val="o"/>
+      <w:lvlJc w:val="left"/>
+      <w:pPr>
+        <w:ind w:left="3600" w:hanging="360"/>
+      </w:pPr>
+      <w:rPr>
+        <w:rFonts w:ascii="Courier New" w:hAnsi="Courier New" w:hint="default"/>
+      </w:rPr>
+    </w:lvl>
+    <w:lvl w:ilvl="5" w:tplc="04060005" w:tentative="1">
+      <w:start w:val="1"/>
+      <w:numFmt w:val="bullet"/>
+      <w:lvlText w:val=""/>
+      <w:lvlJc w:val="left"/>
+      <w:pPr>
+        <w:ind w:left="4320" w:hanging="360"/>
+      </w:pPr>
+      <w:rPr>
+        <w:rFonts w:ascii="Wingdings" w:hAnsi="Wingdings" w:hint="default"/>
+      </w:rPr>
+    </w:lvl>
+    <w:lvl w:ilvl="6" w:tplc="04060001" w:tentative="1">
+      <w:start w:val="1"/>
+      <w:numFmt w:val="bullet"/>
+      <w:lvlText w:val=""/>
+      <w:lvlJc w:val="left"/>
+      <w:pPr>
+        <w:ind w:left="5040" w:hanging="360"/>
+      </w:pPr>
+      <w:rPr>
+        <w:rFonts w:ascii="Symbol" w:hAnsi="Symbol" w:hint="default"/>
+      </w:rPr>
+    </w:lvl>
+    <w:lvl w:ilvl="7" w:tplc="04060003" w:tentative="1">
+      <w:start w:val="1"/>
+      <w:numFmt w:val="bullet"/>
+      <w:lvlText w:val="o"/>
+      <w:lvlJc w:val="left"/>
+      <w:pPr>
+        <w:ind w:left="5760" w:hanging="360"/>
+      </w:pPr>
+      <w:rPr>
+        <w:rFonts w:ascii="Courier New" w:hAnsi="Courier New" w:hint="default"/>
+      </w:rPr>
+    </w:lvl>
+    <w:lvl w:ilvl="8" w:tplc="04060005" w:tentative="1">
+      <w:start w:val="1"/>
+      <w:numFmt w:val="bullet"/>
+      <w:lvlText w:val=""/>
+      <w:lvlJc w:val="left"/>
+      <w:pPr>
+        <w:ind w:left="6480" w:hanging="360"/>
+      </w:pPr>
+      <w:rPr>
+        <w:rFonts w:ascii="Wingdings" w:hAnsi="Wingdings" w:hint="default"/>
+      </w:rPr>
+    </w:lvl>
+  </w:abstractNum>
+  <w:abstractNum w:abstractNumId="1" w15:restartNumberingAfterBreak="0">
     <w:nsid w:val="185F2B3C"/>
     <w:multiLevelType w:val="hybridMultilevel"/>
     <w:tmpl w:val="51DCE990"/>
@@ -1926,7 +3749,7 @@
       </w:pPr>
     </w:lvl>
   </w:abstractNum>
-  <w:abstractNum w:abstractNumId="1" w15:restartNumberingAfterBreak="0">
+  <w:abstractNum w:abstractNumId="2" w15:restartNumberingAfterBreak="0">
     <w:nsid w:val="3F0E4EB8"/>
     <w:multiLevelType w:val="hybridMultilevel"/>
     <w:tmpl w:val="9F24B0E4"/>
@@ -1936,7 +3759,7 @@
       <w:lvlText w:val="%1."/>
       <w:lvlJc w:val="left"/>
       <w:pPr>
-        <w:ind w:left="720" w:hanging="360"/>
+        <w:ind w:left="360" w:hanging="360"/>
       </w:pPr>
       <w:rPr>
         <w:rFonts w:hint="default"/>
@@ -1948,7 +3771,7 @@
       <w:lvlText w:val="%2."/>
       <w:lvlJc w:val="left"/>
       <w:pPr>
-        <w:ind w:left="1440" w:hanging="360"/>
+        <w:ind w:left="1080" w:hanging="360"/>
       </w:pPr>
     </w:lvl>
     <w:lvl w:ilvl="2" w:tplc="0406001B" w:tentative="1">
@@ -1957,7 +3780,7 @@
       <w:lvlText w:val="%3."/>
       <w:lvlJc w:val="right"/>
       <w:pPr>
-        <w:ind w:left="2160" w:hanging="180"/>
+        <w:ind w:left="1800" w:hanging="180"/>
       </w:pPr>
     </w:lvl>
     <w:lvl w:ilvl="3" w:tplc="0406000F" w:tentative="1">
@@ -1966,7 +3789,7 @@
       <w:lvlText w:val="%4."/>
       <w:lvlJc w:val="left"/>
       <w:pPr>
-        <w:ind w:left="2880" w:hanging="360"/>
+        <w:ind w:left="2520" w:hanging="360"/>
       </w:pPr>
     </w:lvl>
     <w:lvl w:ilvl="4" w:tplc="04060019" w:tentative="1">
@@ -1975,7 +3798,7 @@
       <w:lvlText w:val="%5."/>
       <w:lvlJc w:val="left"/>
       <w:pPr>
-        <w:ind w:left="3600" w:hanging="360"/>
+        <w:ind w:left="3240" w:hanging="360"/>
       </w:pPr>
     </w:lvl>
     <w:lvl w:ilvl="5" w:tplc="0406001B" w:tentative="1">
@@ -1984,7 +3807,7 @@
       <w:lvlText w:val="%6."/>
       <w:lvlJc w:val="right"/>
       <w:pPr>
-        <w:ind w:left="4320" w:hanging="180"/>
+        <w:ind w:left="3960" w:hanging="180"/>
       </w:pPr>
     </w:lvl>
     <w:lvl w:ilvl="6" w:tplc="0406000F" w:tentative="1">
@@ -1993,7 +3816,7 @@
       <w:lvlText w:val="%7."/>
       <w:lvlJc w:val="left"/>
       <w:pPr>
-        <w:ind w:left="5040" w:hanging="360"/>
+        <w:ind w:left="4680" w:hanging="360"/>
       </w:pPr>
     </w:lvl>
     <w:lvl w:ilvl="7" w:tplc="04060019" w:tentative="1">
@@ -2002,7 +3825,7 @@
       <w:lvlText w:val="%8."/>
       <w:lvlJc w:val="left"/>
       <w:pPr>
-        <w:ind w:left="5760" w:hanging="360"/>
+        <w:ind w:left="5400" w:hanging="360"/>
       </w:pPr>
     </w:lvl>
     <w:lvl w:ilvl="8" w:tplc="0406001B" w:tentative="1">
@@ -2011,11 +3834,11 @@
       <w:lvlText w:val="%9."/>
       <w:lvlJc w:val="right"/>
       <w:pPr>
-        <w:ind w:left="6480" w:hanging="180"/>
+        <w:ind w:left="6120" w:hanging="180"/>
       </w:pPr>
     </w:lvl>
   </w:abstractNum>
-  <w:abstractNum w:abstractNumId="2" w15:restartNumberingAfterBreak="0">
+  <w:abstractNum w:abstractNumId="3" w15:restartNumberingAfterBreak="0">
     <w:nsid w:val="4AA304D5"/>
     <w:multiLevelType w:val="hybridMultilevel"/>
     <w:tmpl w:val="444CA0B0"/>
@@ -2128,7 +3951,7 @@
       </w:pPr>
     </w:lvl>
   </w:abstractNum>
-  <w:abstractNum w:abstractNumId="3" w15:restartNumberingAfterBreak="0">
+  <w:abstractNum w:abstractNumId="4" w15:restartNumberingAfterBreak="0">
     <w:nsid w:val="5C4C0A78"/>
     <w:multiLevelType w:val="hybridMultilevel"/>
     <w:tmpl w:val="892A816A"/>
@@ -2217,7 +4040,7 @@
       </w:pPr>
     </w:lvl>
   </w:abstractNum>
-  <w:abstractNum w:abstractNumId="4" w15:restartNumberingAfterBreak="0">
+  <w:abstractNum w:abstractNumId="5" w15:restartNumberingAfterBreak="0">
     <w:nsid w:val="72806B90"/>
     <w:multiLevelType w:val="hybridMultilevel"/>
     <w:tmpl w:val="DE4A41E6"/>
@@ -2307,19 +4130,22 @@
     </w:lvl>
   </w:abstractNum>
   <w:num w:numId="1" w16cid:durableId="1952273969">
+    <w:abstractNumId w:val="2"/>
+  </w:num>
+  <w:num w:numId="2" w16cid:durableId="2142575913">
+    <w:abstractNumId w:val="5"/>
+  </w:num>
+  <w:num w:numId="3" w16cid:durableId="928851601">
+    <w:abstractNumId w:val="4"/>
+  </w:num>
+  <w:num w:numId="4" w16cid:durableId="788627288">
     <w:abstractNumId w:val="1"/>
   </w:num>
-  <w:num w:numId="2" w16cid:durableId="2142575913">
-    <w:abstractNumId w:val="4"/>
-  </w:num>
-  <w:num w:numId="3" w16cid:durableId="928851601">
+  <w:num w:numId="5" w16cid:durableId="689454094">
     <w:abstractNumId w:val="3"/>
   </w:num>
-  <w:num w:numId="4" w16cid:durableId="788627288">
+  <w:num w:numId="6" w16cid:durableId="1038354282">
     <w:abstractNumId w:val="0"/>
-  </w:num>
-  <w:num w:numId="5" w16cid:durableId="689454094">
-    <w:abstractNumId w:val="2"/>
   </w:num>
 </w:numbering>
 </file>
@@ -2922,6 +4748,7 @@
   <w:style w:type="character" w:default="1" w:styleId="Standardskrifttypeiafsnit">
     <w:name w:val="Default Paragraph Font"/>
     <w:uiPriority w:val="1"/>
+    <w:semiHidden/>
     <w:unhideWhenUsed/>
   </w:style>
   <w:style w:type="table" w:default="1" w:styleId="Tabel-Normal">
@@ -3300,6 +5127,25 @@
       <w14:ligatures w14:val="none"/>
     </w:rPr>
   </w:style>
+  <w:style w:type="paragraph" w:styleId="Billedtekst">
+    <w:name w:val="caption"/>
+    <w:basedOn w:val="Normal"/>
+    <w:next w:val="Normal"/>
+    <w:uiPriority w:val="35"/>
+    <w:unhideWhenUsed/>
+    <w:qFormat/>
+    <w:rsid w:val="00CC7927"/>
+    <w:pPr>
+      <w:spacing w:after="200"/>
+    </w:pPr>
+    <w:rPr>
+      <w:i/>
+      <w:iCs/>
+      <w:color w:val="0E2841" w:themeColor="text2"/>
+      <w:sz w:val="18"/>
+      <w:szCs w:val="18"/>
+    </w:rPr>
+  </w:style>
 </w:styles>
 </file>
 

</xml_diff>

<commit_message>
new pp in danish
</commit_message>
<xml_diff>
--- a/Facebook Field Study with Local Politicians/Project write-ups/Write-up (English).docx
+++ b/Facebook Field Study with Local Politicians/Project write-ups/Write-up (English).docx
@@ -325,21 +325,7 @@
         <w:rPr>
           <w:lang w:val="en-GB"/>
         </w:rPr>
-        <w:t xml:space="preserve"> from </w:t>
-      </w:r>
-      <w:proofErr w:type="spellStart"/>
-      <w:r>
-        <w:rPr>
-          <w:lang w:val="en-GB"/>
-        </w:rPr>
-        <w:t>Århus</w:t>
-      </w:r>
-      <w:proofErr w:type="spellEnd"/>
-      <w:r>
-        <w:rPr>
-          <w:lang w:val="en-GB"/>
-        </w:rPr>
-        <w:t xml:space="preserve"> and Copenhagen, when</w:t>
+        <w:t xml:space="preserve"> from Århus and Copenhagen, when</w:t>
       </w:r>
       <w:r>
         <w:rPr>
@@ -369,35 +355,7 @@
         <w:rPr>
           <w:lang w:val="en-GB"/>
         </w:rPr>
-        <w:t xml:space="preserve">ing users to: ‘Sig Fra, </w:t>
-      </w:r>
-      <w:proofErr w:type="spellStart"/>
-      <w:r>
-        <w:rPr>
-          <w:lang w:val="en-GB"/>
-        </w:rPr>
-        <w:t>Anmeld</w:t>
-      </w:r>
-      <w:proofErr w:type="spellEnd"/>
-      <w:r>
-        <w:rPr>
-          <w:lang w:val="en-GB"/>
-        </w:rPr>
-        <w:t xml:space="preserve">, </w:t>
-      </w:r>
-      <w:proofErr w:type="spellStart"/>
-      <w:r>
-        <w:rPr>
-          <w:lang w:val="en-GB"/>
-        </w:rPr>
-        <w:t>støt</w:t>
-      </w:r>
-      <w:proofErr w:type="spellEnd"/>
-      <w:r>
-        <w:rPr>
-          <w:lang w:val="en-GB"/>
-        </w:rPr>
-        <w:t xml:space="preserve"> op’ has been implemented. </w:t>
+        <w:t xml:space="preserve">ing users to: ‘Sig Fra, Anmeld, støt op’ has been implemented. </w:t>
       </w:r>
       <w:r>
         <w:rPr>
@@ -474,16 +432,8 @@
         <w:rPr>
           <w:lang w:val="en-GB"/>
         </w:rPr>
-        <w:t xml:space="preserve"> do negative comments also entail negative </w:t>
-      </w:r>
-      <w:proofErr w:type="spellStart"/>
-      <w:r>
-        <w:rPr>
-          <w:lang w:val="en-GB"/>
-        </w:rPr>
-        <w:t>subcomments</w:t>
-      </w:r>
-      <w:proofErr w:type="spellEnd"/>
+        <w:t xml:space="preserve"> do negative comments also entail negative subcomments</w:t>
+      </w:r>
       <w:r>
         <w:rPr>
           <w:lang w:val="en-GB"/>
@@ -513,21 +463,7 @@
         <w:rPr>
           <w:lang w:val="en-GB"/>
         </w:rPr>
-        <w:t xml:space="preserve">Is there a difference across the two municipalities? Is the commenting different in </w:t>
-      </w:r>
-      <w:proofErr w:type="spellStart"/>
-      <w:r>
-        <w:rPr>
-          <w:lang w:val="en-GB"/>
-        </w:rPr>
-        <w:t>Århus</w:t>
-      </w:r>
-      <w:proofErr w:type="spellEnd"/>
-      <w:r>
-        <w:rPr>
-          <w:lang w:val="en-GB"/>
-        </w:rPr>
-        <w:t xml:space="preserve"> compared to Copenhagen?</w:t>
+        <w:t>Is there a difference across the two municipalities? Is the commenting different in Århus compared to Copenhagen?</w:t>
       </w:r>
     </w:p>
     <w:p>
@@ -587,21 +523,7 @@
         <w:rPr>
           <w:lang w:val="en-GB"/>
         </w:rPr>
-        <w:t xml:space="preserve">Local politicians from </w:t>
-      </w:r>
-      <w:proofErr w:type="spellStart"/>
-      <w:r>
-        <w:rPr>
-          <w:lang w:val="en-GB"/>
-        </w:rPr>
-        <w:t>Århus</w:t>
-      </w:r>
-      <w:proofErr w:type="spellEnd"/>
-      <w:r>
-        <w:rPr>
-          <w:lang w:val="en-GB"/>
-        </w:rPr>
-        <w:t xml:space="preserve"> and Copenhagen was invited to participate in the study. 11 politicians, </w:t>
+        <w:t xml:space="preserve">Local politicians from Århus and Copenhagen was invited to participate in the study. 11 politicians, </w:t>
       </w:r>
       <w:r>
         <w:rPr>
@@ -806,13 +728,33 @@
         <w:rPr>
           <w:lang w:val="en-GB"/>
         </w:rPr>
-        <w:t xml:space="preserve">: Intervention </w:t>
-      </w:r>
-      <w:r>
-        <w:rPr>
-          <w:lang w:val="en-GB"/>
-        </w:rPr>
-        <w:t>text</w:t>
+        <w:t>: Intervention text and video</w:t>
+      </w:r>
+    </w:p>
+    <w:p>
+      <w:pPr>
+        <w:spacing w:line="360" w:lineRule="auto"/>
+        <w:rPr>
+          <w:lang w:val="en-GB"/>
+        </w:rPr>
+      </w:pPr>
+      <w:r>
+        <w:rPr>
+          <w:lang w:val="en-GB"/>
+        </w:rPr>
+        <w:t xml:space="preserve">The full text is available in the </w:t>
+      </w:r>
+      <w:r>
+        <w:rPr>
+          <w:lang w:val="en-GB"/>
+        </w:rPr>
+        <w:t>a</w:t>
+      </w:r>
+      <w:r>
+        <w:rPr>
+          <w:lang w:val="en-GB"/>
+        </w:rPr>
+        <w:t>ppendix.</w:t>
       </w:r>
       <w:r>
         <w:rPr>
@@ -824,65 +766,7 @@
         <w:rPr>
           <w:lang w:val="en-GB"/>
         </w:rPr>
-        <w:t>and</w:t>
-      </w:r>
-      <w:r>
-        <w:rPr>
-          <w:lang w:val="en-GB"/>
-        </w:rPr>
-        <w:t xml:space="preserve"> video</w:t>
-      </w:r>
-    </w:p>
-    <w:p>
-      <w:pPr>
-        <w:spacing w:line="360" w:lineRule="auto"/>
-        <w:rPr>
-          <w:lang w:val="en-GB"/>
-        </w:rPr>
-      </w:pPr>
-      <w:r>
-        <w:rPr>
-          <w:lang w:val="en-GB"/>
-        </w:rPr>
-        <w:t xml:space="preserve">The full text is available in the </w:t>
-      </w:r>
-      <w:r>
-        <w:rPr>
-          <w:lang w:val="en-GB"/>
-        </w:rPr>
-        <w:t>a</w:t>
-      </w:r>
-      <w:r>
-        <w:rPr>
-          <w:lang w:val="en-GB"/>
-        </w:rPr>
-        <w:t>ppendix.</w:t>
-      </w:r>
-      <w:r>
-        <w:rPr>
-          <w:lang w:val="en-GB"/>
-        </w:rPr>
-        <w:t xml:space="preserve"> </w:t>
-      </w:r>
-      <w:r>
-        <w:rPr>
-          <w:lang w:val="en-GB"/>
-        </w:rPr>
-        <w:t xml:space="preserve">The politicians were instructed not to change anything else about the post or the content of the post itself. The treatment weeks were randomly assigned to the </w:t>
-      </w:r>
-      <w:proofErr w:type="gramStart"/>
-      <w:r>
-        <w:rPr>
-          <w:lang w:val="en-GB"/>
-        </w:rPr>
-        <w:t>politicians,</w:t>
-      </w:r>
-      <w:proofErr w:type="gramEnd"/>
-      <w:r>
-        <w:rPr>
-          <w:lang w:val="en-GB"/>
-        </w:rPr>
-        <w:t xml:space="preserve"> hence the intervention was not implemented on all posts</w:t>
+        <w:t>The politicians were instructed not to change anything else about the post or the content of the post itself. The treatment weeks were randomly assigned to the politicians, hence the intervention was not implemented on all posts</w:t>
       </w:r>
       <w:r>
         <w:rPr>
@@ -939,21 +823,7 @@
         <w:rPr>
           <w:lang w:val="en-GB"/>
         </w:rPr>
-        <w:t xml:space="preserve">from </w:t>
-      </w:r>
-      <w:proofErr w:type="spellStart"/>
-      <w:r>
-        <w:rPr>
-          <w:lang w:val="en-GB"/>
-        </w:rPr>
-        <w:t>Århus</w:t>
-      </w:r>
-      <w:proofErr w:type="spellEnd"/>
-      <w:r>
-        <w:rPr>
-          <w:lang w:val="en-GB"/>
-        </w:rPr>
-        <w:t xml:space="preserve"> and Copenhagen to expand the data pool, making comparison between treatment and control posts possible. </w:t>
+        <w:t xml:space="preserve">from Århus and Copenhagen to expand the data pool, making comparison between treatment and control posts possible. </w:t>
       </w:r>
     </w:p>
     <w:p>
@@ -1249,77 +1119,7 @@
         <w:rPr>
           <w:lang w:val="en-GB"/>
         </w:rPr>
-        <w:t xml:space="preserve"> BERT: giving 1 of 9 different labels like </w:t>
-      </w:r>
-      <w:proofErr w:type="spellStart"/>
-      <w:r>
-        <w:rPr>
-          <w:lang w:val="en-GB"/>
-        </w:rPr>
-        <w:t>tillid</w:t>
-      </w:r>
-      <w:proofErr w:type="spellEnd"/>
-      <w:r>
-        <w:rPr>
-          <w:lang w:val="en-GB"/>
-        </w:rPr>
-        <w:t xml:space="preserve">/accept, </w:t>
-      </w:r>
-      <w:proofErr w:type="spellStart"/>
-      <w:r>
-        <w:rPr>
-          <w:lang w:val="en-GB"/>
-        </w:rPr>
-        <w:t>foragt</w:t>
-      </w:r>
-      <w:proofErr w:type="spellEnd"/>
-      <w:r>
-        <w:rPr>
-          <w:lang w:val="en-GB"/>
-        </w:rPr>
-        <w:t>/</w:t>
-      </w:r>
-      <w:proofErr w:type="spellStart"/>
-      <w:r>
-        <w:rPr>
-          <w:lang w:val="en-GB"/>
-        </w:rPr>
-        <w:t>modvilje</w:t>
-      </w:r>
-      <w:proofErr w:type="spellEnd"/>
-      <w:r>
-        <w:rPr>
-          <w:lang w:val="en-GB"/>
-        </w:rPr>
-        <w:t xml:space="preserve">, </w:t>
-      </w:r>
-      <w:proofErr w:type="spellStart"/>
-      <w:r>
-        <w:rPr>
-          <w:lang w:val="en-GB"/>
-        </w:rPr>
-        <w:t>glæde</w:t>
-      </w:r>
-      <w:proofErr w:type="spellEnd"/>
-      <w:r>
-        <w:rPr>
-          <w:lang w:val="en-GB"/>
-        </w:rPr>
-        <w:t>/</w:t>
-      </w:r>
-      <w:proofErr w:type="spellStart"/>
-      <w:r>
-        <w:rPr>
-          <w:lang w:val="en-GB"/>
-        </w:rPr>
-        <w:t>sindsro</w:t>
-      </w:r>
-      <w:proofErr w:type="spellEnd"/>
-      <w:r>
-        <w:rPr>
-          <w:lang w:val="en-GB"/>
-        </w:rPr>
-        <w:t xml:space="preserve"> etc. </w:t>
+        <w:t xml:space="preserve"> BERT: giving 1 of 9 different labels like tillid/accept, foragt/modvilje, glæde/sindsro etc. </w:t>
       </w:r>
     </w:p>
     <w:p>
@@ -1355,21 +1155,7 @@
         <w:rPr>
           <w:lang w:val="en-GB"/>
         </w:rPr>
-        <w:t>Rec-</w:t>
-      </w:r>
-      <w:proofErr w:type="spellStart"/>
-      <w:r>
-        <w:rPr>
-          <w:lang w:val="en-GB"/>
-        </w:rPr>
-        <w:t>nition</w:t>
-      </w:r>
-      <w:proofErr w:type="spellEnd"/>
-      <w:r>
-        <w:rPr>
-          <w:lang w:val="en-GB"/>
-        </w:rPr>
-        <w:t>: giving 1 of 2 different labels: appreciative language/no appreciative language</w:t>
+        <w:t>Rec-nition: giving 1 of 2 different labels: appreciative language/no appreciative language</w:t>
       </w:r>
     </w:p>
     <w:p>
@@ -1597,35 +1383,7 @@
         <w:rPr>
           <w:lang w:val="en-GB"/>
         </w:rPr>
-        <w:t xml:space="preserve"> as positive emotions like ‘</w:t>
-      </w:r>
-      <w:proofErr w:type="spellStart"/>
-      <w:r>
-        <w:rPr>
-          <w:lang w:val="en-GB"/>
-        </w:rPr>
-        <w:t>tillid</w:t>
-      </w:r>
-      <w:proofErr w:type="spellEnd"/>
-      <w:r>
-        <w:rPr>
-          <w:lang w:val="en-GB"/>
-        </w:rPr>
-        <w:t>/accept’ and ‘</w:t>
-      </w:r>
-      <w:proofErr w:type="spellStart"/>
-      <w:r>
-        <w:rPr>
-          <w:lang w:val="en-GB"/>
-        </w:rPr>
-        <w:t>forventning</w:t>
-      </w:r>
-      <w:proofErr w:type="spellEnd"/>
-      <w:r>
-        <w:rPr>
-          <w:lang w:val="en-GB"/>
-        </w:rPr>
-        <w:t xml:space="preserve">/interesse’, 19,4% of the comments are </w:t>
+        <w:t xml:space="preserve"> as positive emotions like ‘tillid/accept’ and ‘forventning/interesse’, 19,4% of the comments are </w:t>
       </w:r>
       <w:r>
         <w:rPr>
@@ -1637,35 +1395,7 @@
         <w:rPr>
           <w:lang w:val="en-GB"/>
         </w:rPr>
-        <w:t xml:space="preserve"> as ‘</w:t>
-      </w:r>
-      <w:proofErr w:type="spellStart"/>
-      <w:r>
-        <w:rPr>
-          <w:lang w:val="en-GB"/>
-        </w:rPr>
-        <w:t>foragt</w:t>
-      </w:r>
-      <w:proofErr w:type="spellEnd"/>
-      <w:r>
-        <w:rPr>
-          <w:lang w:val="en-GB"/>
-        </w:rPr>
-        <w:t>/</w:t>
-      </w:r>
-      <w:proofErr w:type="spellStart"/>
-      <w:r>
-        <w:rPr>
-          <w:lang w:val="en-GB"/>
-        </w:rPr>
-        <w:t>modvilje</w:t>
-      </w:r>
-      <w:proofErr w:type="spellEnd"/>
-      <w:r>
-        <w:rPr>
-          <w:lang w:val="en-GB"/>
-        </w:rPr>
-        <w:t xml:space="preserve">’. </w:t>
+        <w:t xml:space="preserve"> as ‘foragt/modvilje’. </w:t>
       </w:r>
     </w:p>
     <w:p>
@@ -1681,7 +1411,7 @@
           <w:lang w:val="en-GB"/>
         </w:rPr>
         <w:drawing>
-          <wp:inline distT="0" distB="0" distL="0" distR="0" wp14:anchorId="3E8AA7EC" wp14:editId="055C8535">
+          <wp:inline distT="0" distB="0" distL="0" distR="0" wp14:anchorId="3E8AA7EC" wp14:editId="3CE23C2D">
             <wp:extent cx="2339615" cy="1841174"/>
             <wp:effectExtent l="0" t="0" r="0" b="635"/>
             <wp:docPr id="413536852" name="Billede 2" descr="Et billede, der indeholder skærmbillede, cirkel, diagram, Font/skrifttype&#10;&#10;Automatisk genereret beskrivelse"/>
@@ -1728,7 +1458,7 @@
           <w:lang w:val="en-GB"/>
         </w:rPr>
         <w:drawing>
-          <wp:inline distT="0" distB="0" distL="0" distR="0" wp14:anchorId="61F891B9" wp14:editId="6099BFB6">
+          <wp:inline distT="0" distB="0" distL="0" distR="0" wp14:anchorId="61F891B9" wp14:editId="570D8633">
             <wp:extent cx="2403827" cy="1896933"/>
             <wp:effectExtent l="0" t="0" r="0" b="0"/>
             <wp:docPr id="1172808422" name="Billede 3" descr="Et billede, der indeholder tekst, skærmbillede, cirkel, diagram&#10;&#10;Automatisk genereret beskrivelse"/>
@@ -1907,18 +1637,8 @@
           <w:bCs/>
           <w:lang w:val="en-GB"/>
         </w:rPr>
-        <w:t xml:space="preserve">Sentiment of </w:t>
-      </w:r>
-      <w:proofErr w:type="spellStart"/>
-      <w:r>
-        <w:rPr>
-          <w:b/>
-          <w:bCs/>
-          <w:lang w:val="en-GB"/>
-        </w:rPr>
-        <w:t>subcomments</w:t>
-      </w:r>
-      <w:proofErr w:type="spellEnd"/>
+        <w:t>Sentiment of subcomments</w:t>
+      </w:r>
     </w:p>
     <w:p>
       <w:pPr>
@@ -1979,55 +1699,13 @@
         <w:rPr>
           <w:lang w:val="en-GB"/>
         </w:rPr>
-        <w:t xml:space="preserve"> </w:t>
-      </w:r>
-      <w:proofErr w:type="spellStart"/>
-      <w:r>
-        <w:rPr>
-          <w:lang w:val="en-GB"/>
-        </w:rPr>
-        <w:t>subcomments</w:t>
-      </w:r>
-      <w:proofErr w:type="spellEnd"/>
-      <w:r>
-        <w:rPr>
-          <w:lang w:val="en-GB"/>
-        </w:rPr>
-        <w:t xml:space="preserve"> are mostly neutral or negative. Positive labelled comments similarly entail neutral or positive </w:t>
-      </w:r>
-      <w:proofErr w:type="spellStart"/>
-      <w:r>
-        <w:rPr>
-          <w:lang w:val="en-GB"/>
-        </w:rPr>
-        <w:t>subcomments</w:t>
-      </w:r>
-      <w:proofErr w:type="spellEnd"/>
-      <w:r>
-        <w:rPr>
-          <w:lang w:val="en-GB"/>
-        </w:rPr>
-        <w:t xml:space="preserve">. </w:t>
-      </w:r>
-      <w:r>
-        <w:rPr>
-          <w:lang w:val="en-GB"/>
-        </w:rPr>
-        <w:t xml:space="preserve">For the intervention data, a different pattern occurs, where </w:t>
-      </w:r>
-      <w:proofErr w:type="spellStart"/>
-      <w:r>
-        <w:rPr>
-          <w:lang w:val="en-GB"/>
-        </w:rPr>
-        <w:t>subcomments</w:t>
-      </w:r>
-      <w:proofErr w:type="spellEnd"/>
-      <w:r>
-        <w:rPr>
-          <w:lang w:val="en-GB"/>
-        </w:rPr>
-        <w:t xml:space="preserve"> to positive comments are mostly negative or neutral. </w:t>
+        <w:t xml:space="preserve"> subcomments are mostly neutral or negative. Positive labelled comments similarly entail neutral or positive subcomments. </w:t>
+      </w:r>
+      <w:r>
+        <w:rPr>
+          <w:lang w:val="en-GB"/>
+        </w:rPr>
+        <w:t xml:space="preserve">For the intervention data, a different pattern occurs, where subcomments to positive comments are mostly negative or neutral. </w:t>
       </w:r>
     </w:p>
     <w:p>
@@ -2053,7 +1731,7 @@
           <w:lang w:val="en-GB"/>
         </w:rPr>
         <w:drawing>
-          <wp:inline distT="0" distB="0" distL="0" distR="0" wp14:anchorId="73C114C0" wp14:editId="200E532E">
+          <wp:inline distT="0" distB="0" distL="0" distR="0" wp14:anchorId="73C114C0" wp14:editId="46B98AC5">
             <wp:extent cx="2983568" cy="1915885"/>
             <wp:effectExtent l="0" t="0" r="1270" b="1905"/>
             <wp:docPr id="805174501" name="Billede 5" descr="Et billede, der indeholder tekst, skærmbillede, diagram, Kurve&#10;&#10;Automatisk genereret beskrivelse"/>
@@ -2106,7 +1784,7 @@
           <w:lang w:val="en-GB"/>
         </w:rPr>
         <w:drawing>
-          <wp:inline distT="0" distB="0" distL="0" distR="0" wp14:anchorId="0F04B12F" wp14:editId="05BF8999">
+          <wp:inline distT="0" distB="0" distL="0" distR="0" wp14:anchorId="0F04B12F" wp14:editId="4F889B45">
             <wp:extent cx="2983230" cy="1937954"/>
             <wp:effectExtent l="0" t="0" r="1270" b="5715"/>
             <wp:docPr id="300436879" name="Billede 1" descr="Et billede, der indeholder tekst, skærmbillede, diagram, Kurve&#10;&#10;Automatisk genereret beskrivelse"/>
@@ -2197,16 +1875,8 @@
         <w:rPr>
           <w:lang w:val="en-GB"/>
         </w:rPr>
-        <w:t xml:space="preserve">: sentiment of </w:t>
-      </w:r>
-      <w:proofErr w:type="spellStart"/>
-      <w:r>
-        <w:rPr>
-          <w:lang w:val="en-GB"/>
-        </w:rPr>
-        <w:t>subcomments</w:t>
-      </w:r>
-      <w:proofErr w:type="spellEnd"/>
+        <w:t>: sentiment of subcomments</w:t>
+      </w:r>
       <w:r>
         <w:rPr>
           <w:lang w:val="en-GB"/>
@@ -2387,21 +2057,7 @@
         <w:rPr>
           <w:lang w:val="en-GB"/>
         </w:rPr>
-        <w:t xml:space="preserve">Density plots reveal that the majority of </w:t>
-      </w:r>
-      <w:proofErr w:type="spellStart"/>
-      <w:r>
-        <w:rPr>
-          <w:lang w:val="en-GB"/>
-        </w:rPr>
-        <w:t>Århus</w:t>
-      </w:r>
-      <w:proofErr w:type="spellEnd"/>
-      <w:r>
-        <w:rPr>
-          <w:lang w:val="en-GB"/>
-        </w:rPr>
-        <w:t xml:space="preserve"> comments are positive, less are neutral, and the minority is negative. While the same overall picture is present</w:t>
+        <w:t>Density plots reveal that the majority of Århus comments are positive, less are neutral, and the minority is negative. While the same overall picture is present</w:t>
       </w:r>
       <w:r>
         <w:rPr>
@@ -2445,21 +2101,7 @@
         <w:rPr>
           <w:lang w:val="en-GB"/>
         </w:rPr>
-        <w:t xml:space="preserve">The mean Roberta compound score for comments to </w:t>
-      </w:r>
-      <w:proofErr w:type="spellStart"/>
-      <w:r>
-        <w:rPr>
-          <w:lang w:val="en-GB"/>
-        </w:rPr>
-        <w:t>Århus</w:t>
-      </w:r>
-      <w:proofErr w:type="spellEnd"/>
-      <w:r>
-        <w:rPr>
-          <w:lang w:val="en-GB"/>
-        </w:rPr>
-        <w:t xml:space="preserve"> politicians Facebook posts are approximately 0</w:t>
+        <w:t>The mean Roberta compound score for comments to Århus politicians Facebook posts are approximately 0</w:t>
       </w:r>
       <w:r>
         <w:rPr>
@@ -2477,21 +2119,7 @@
         <w:rPr>
           <w:lang w:val="en-GB"/>
         </w:rPr>
-        <w:t xml:space="preserve">, meaning that the comments from </w:t>
-      </w:r>
-      <w:proofErr w:type="spellStart"/>
-      <w:r>
-        <w:rPr>
-          <w:lang w:val="en-GB"/>
-        </w:rPr>
-        <w:t>Århus</w:t>
-      </w:r>
-      <w:proofErr w:type="spellEnd"/>
-      <w:r>
-        <w:rPr>
-          <w:lang w:val="en-GB"/>
-        </w:rPr>
-        <w:t xml:space="preserve"> generally are more positive than for Copenhagen. </w:t>
+        <w:t xml:space="preserve">, meaning that the comments from Århus generally are more positive than for Copenhagen. </w:t>
       </w:r>
     </w:p>
     <w:p>
@@ -2667,21 +2295,7 @@
         <w:rPr>
           <w:lang w:val="en-GB"/>
         </w:rPr>
-        <w:t xml:space="preserve"> was made. After accounting for the structure and </w:t>
-      </w:r>
-      <w:proofErr w:type="spellStart"/>
-      <w:r>
-        <w:rPr>
-          <w:lang w:val="en-GB"/>
-        </w:rPr>
-        <w:t>nestedness</w:t>
-      </w:r>
-      <w:proofErr w:type="spellEnd"/>
-      <w:r>
-        <w:rPr>
-          <w:lang w:val="en-GB"/>
-        </w:rPr>
-        <w:t xml:space="preserve"> in the data (sentiment could also be determined by what post it stem from, coming from a certain politician, which comes from a certain municipality), the models reveal that when the compound score increase with 1 (more positive sentiment) the log odds of the intervention being yes actually decreases: i.e. more positive sentiment entails a lower probability of the intervention being present. This indeed points to</w:t>
+        <w:t xml:space="preserve"> was made. After accounting for the structure and nestedness in the data (sentiment could also be determined by what post it stem from, coming from a certain politician, which comes from a certain municipality), the models reveal that when the compound score increase with 1 (more positive sentiment) the log odds of the intervention being yes actually decreases: i.e. more positive sentiment entails a lower probability of the intervention being present. This indeed points to</w:t>
       </w:r>
       <w:r>
         <w:rPr>
@@ -2845,21 +2459,7 @@
         <w:rPr>
           <w:lang w:val="en-GB"/>
         </w:rPr>
-        <w:t xml:space="preserve">Posts evolving around certain controversial political topics can at times results in a more negative and harsh comment section. The intervention posts of this study do occasionally include such topics e.g. LGBT+, racism, </w:t>
-      </w:r>
-      <w:proofErr w:type="spellStart"/>
-      <w:r>
-        <w:rPr>
-          <w:lang w:val="en-GB"/>
-        </w:rPr>
-        <w:t>Lynetteholmen</w:t>
-      </w:r>
-      <w:proofErr w:type="spellEnd"/>
-      <w:r>
-        <w:rPr>
-          <w:lang w:val="en-GB"/>
-        </w:rPr>
-        <w:t>, wokeness, municipal budget</w:t>
+        <w:t>Posts evolving around certain controversial political topics can at times results in a more negative and harsh comment section. The intervention posts of this study do occasionally include such topics e.g. LGBT+, racism, Lynetteholmen, wokeness, municipal budget</w:t>
       </w:r>
       <w:r>
         <w:rPr>
@@ -3061,16 +2661,8 @@
         <w:rPr>
           <w:lang w:val="en-GB"/>
         </w:rPr>
-        <w:t xml:space="preserve"> of the models </w:t>
-      </w:r>
-      <w:proofErr w:type="gramStart"/>
-      <w:r>
-        <w:rPr>
-          <w:lang w:val="en-GB"/>
-        </w:rPr>
-        <w:t>exists</w:t>
-      </w:r>
-      <w:proofErr w:type="gramEnd"/>
+        <w:t xml:space="preserve"> of the models exists</w:t>
+      </w:r>
       <w:r>
         <w:rPr>
           <w:lang w:val="en-GB"/>
@@ -3327,27 +2919,7 @@
           <w:kern w:val="0"/>
           <w:lang w:val="en-GB"/>
         </w:rPr>
-        <w:t xml:space="preserve"> itself. The results however, being based on more than 13.000 comments, provides a good indication of general tendencies and patterns for comment sections on Danish political posts, and the differences that seems evident across the two most inhabited municipalities, </w:t>
-      </w:r>
-      <w:proofErr w:type="spellStart"/>
-      <w:r>
-        <w:rPr>
-          <w:rFonts w:cs="Helvetica Neue"/>
-          <w:color w:val="000000"/>
-          <w:kern w:val="0"/>
-          <w:lang w:val="en-GB"/>
-        </w:rPr>
-        <w:t>Århus</w:t>
-      </w:r>
-      <w:proofErr w:type="spellEnd"/>
-      <w:r>
-        <w:rPr>
-          <w:rFonts w:cs="Helvetica Neue"/>
-          <w:color w:val="000000"/>
-          <w:kern w:val="0"/>
-          <w:lang w:val="en-GB"/>
-        </w:rPr>
-        <w:t xml:space="preserve"> and Copenhagen.</w:t>
+        <w:t xml:space="preserve"> itself. The results however, being based on more than 13.000 comments, provides a good indication of general tendencies and patterns for comment sections on Danish political posts, and the differences that seems evident across the two most inhabited municipalities, Århus and Copenhagen.</w:t>
       </w:r>
       <w:r>
         <w:rPr>

</xml_diff>